<commit_message>
changed challenge a little and updated doc
</commit_message>
<xml_diff>
--- a/project/white hate write-up.docx
+++ b/project/white hate write-up.docx
@@ -3,30 +3,154 @@
 <w:document xmlns:wpc="http://schemas.microsoft.com/office/word/2010/wordprocessingCanvas" xmlns:cx="http://schemas.microsoft.com/office/drawing/2014/chartex" xmlns:cx1="http://schemas.microsoft.com/office/drawing/2015/9/8/chartex" xmlns:cx2="http://schemas.microsoft.com/office/drawing/2015/10/21/chartex" xmlns:cx3="http://schemas.microsoft.com/office/drawing/2016/5/9/chartex" xmlns:cx4="http://schemas.microsoft.com/office/drawing/2016/5/10/chartex" xmlns:cx5="http://schemas.microsoft.com/office/drawing/2016/5/11/chartex" xmlns:cx6="http://schemas.microsoft.com/office/drawing/2016/5/12/chartex" xmlns:cx7="http://schemas.microsoft.com/office/drawing/2016/5/13/chartex" xmlns:cx8="http://schemas.microsoft.com/office/drawing/2016/5/14/chartex" xmlns:mc="http://schemas.openxmlformats.org/markup-compatibility/2006" xmlns:aink="http://schemas.microsoft.com/office/drawing/2016/ink" xmlns:am3d="http://schemas.microsoft.com/office/drawing/2017/model3d" xmlns:o="urn:schemas-microsoft-com:office:office" xmlns:oel="http://schemas.microsoft.com/office/2019/extlst" xmlns:r="http://schemas.openxmlformats.org/officeDocument/2006/relationships" xmlns:m="http://schemas.openxmlformats.org/officeDocument/2006/math" xmlns:v="urn:schemas-microsoft-com:vml" xmlns:wp14="http://schemas.microsoft.com/office/word/2010/wordprocessingDrawing" xmlns:wp="http://schemas.openxmlformats.org/drawingml/2006/wordprocessingDrawing" xmlns:w10="urn:schemas-microsoft-com:office:word" xmlns:w="http://schemas.openxmlformats.org/wordprocessingml/2006/main" xmlns:w14="http://schemas.microsoft.com/office/word/2010/wordml" xmlns:w15="http://schemas.microsoft.com/office/word/2012/wordml" xmlns:w16cex="http://schemas.microsoft.com/office/word/2018/wordml/cex" xmlns:w16cid="http://schemas.microsoft.com/office/word/2016/wordml/cid" xmlns:w16="http://schemas.microsoft.com/office/word/2018/wordml" xmlns:w16du="http://schemas.microsoft.com/office/word/2023/wordml/word16du" xmlns:w16sdtdh="http://schemas.microsoft.com/office/word/2020/wordml/sdtdatahash" xmlns:w16se="http://schemas.microsoft.com/office/word/2015/wordml/symex" xmlns:wpg="http://schemas.microsoft.com/office/word/2010/wordprocessingGroup" xmlns:wpi="http://schemas.microsoft.com/office/word/2010/wordprocessingInk" xmlns:wne="http://schemas.microsoft.com/office/word/2006/wordml" xmlns:wps="http://schemas.microsoft.com/office/word/2010/wordprocessingShape" mc:Ignorable="w14 w15 w16se w16cid w16 w16cex w16sdtdh wp14">
   <w:body>
     <w:p>
-      <w:r>
-        <w:rPr>
-          <w:b/>
-          <w:bCs/>
-        </w:rPr>
-        <w:t>SSL Key Aspects:</w:t>
-      </w:r>
-      <w:r>
-        <w:t xml:space="preserve"> </w:t>
-      </w:r>
-      <w:r>
-        <w:t>Authentication (via certificates)</w:t>
-      </w:r>
-      <w:r>
-        <w:t xml:space="preserve">, </w:t>
-      </w:r>
-      <w:r>
-        <w:t>Privacy (via encryption), Integrity (via hash functions)</w:t>
+      <w:pPr>
+        <w:pStyle w:val="Title"/>
+        <w:jc w:val="center"/>
+      </w:pPr>
+      <w:r>
+        <w:t>White-Hat Summary</w:t>
       </w:r>
     </w:p>
     <w:p/>
     <w:p>
       <w:pPr>
+        <w:spacing w:line="360" w:lineRule="auto"/>
+      </w:pPr>
+      <w:r>
+        <w:t xml:space="preserve">There are three key aspects of the SSL protocol: authentication, privacy, and integrity. </w:t>
+      </w:r>
+      <w:r>
+        <w:t>Hence, i</w:t>
+      </w:r>
+      <w:r>
+        <w:t>f one uses this protocol, they can expect</w:t>
+      </w:r>
+      <w:r>
+        <w:t>…</w:t>
+      </w:r>
+    </w:p>
+    <w:p>
+      <w:pPr>
+        <w:pStyle w:val="ListParagraph"/>
+        <w:numPr>
+          <w:ilvl w:val="0"/>
+          <w:numId w:val="1"/>
+        </w:numPr>
+        <w:spacing w:line="360" w:lineRule="auto"/>
+      </w:pPr>
+      <w:r>
+        <w:t>their communication to be safely hidden from unintended parties</w:t>
+      </w:r>
+    </w:p>
+    <w:p>
+      <w:pPr>
+        <w:pStyle w:val="ListParagraph"/>
+        <w:numPr>
+          <w:ilvl w:val="0"/>
+          <w:numId w:val="1"/>
+        </w:numPr>
+        <w:spacing w:line="360" w:lineRule="auto"/>
+      </w:pPr>
+      <w:r>
+        <w:t>to be communicating with their intended party</w:t>
+      </w:r>
+      <w:r>
+        <w:t>, and not a pretender</w:t>
+      </w:r>
+    </w:p>
+    <w:p>
+      <w:pPr>
+        <w:pStyle w:val="ListParagraph"/>
+        <w:numPr>
+          <w:ilvl w:val="0"/>
+          <w:numId w:val="1"/>
+        </w:numPr>
+        <w:spacing w:line="360" w:lineRule="auto"/>
+      </w:pPr>
+      <w:r>
+        <w:t>their communication to be untampered</w:t>
+      </w:r>
+      <w:r>
+        <w:t xml:space="preserve"> with</w:t>
+      </w:r>
+    </w:p>
+    <w:p>
+      <w:pPr>
+        <w:spacing w:line="360" w:lineRule="auto"/>
+      </w:pPr>
+      <w:r>
+        <w:t xml:space="preserve">To meet all of these expectations, </w:t>
+      </w:r>
+      <w:r>
+        <w:t xml:space="preserve">our team designed code to </w:t>
+      </w:r>
+      <w:r>
+        <w:t xml:space="preserve">sign and verify certificates, encrypt data that is in transit, and </w:t>
+      </w:r>
+      <w:r>
+        <w:t>provide a way of checking for data tampering.</w:t>
+      </w:r>
+      <w:r>
+        <w:t xml:space="preserve"> </w:t>
+      </w:r>
+      <w:r>
+        <w:t>Our protocol implementation has an ad</w:t>
+      </w:r>
+      <w:r>
+        <w:t xml:space="preserve">ditional feature. </w:t>
+      </w:r>
+      <w:r>
+        <w:t>Clients can choose which public key ciphers they wish to use with the server.</w:t>
+      </w:r>
+      <w:r>
+        <w:t xml:space="preserve"> This </w:t>
+      </w:r>
+      <w:r>
+        <w:t>grants</w:t>
+      </w:r>
+      <w:r>
+        <w:t xml:space="preserve"> an extra level of independence from the protocol while still benefiting from the security it provides</w:t>
+      </w:r>
+      <w:r>
+        <w:t>.</w:t>
+      </w:r>
+      <w:r>
+        <w:t xml:space="preserve"> </w:t>
+      </w:r>
+      <w:r>
+        <w:t xml:space="preserve">Consider </w:t>
+      </w:r>
+      <w:r>
+        <w:t xml:space="preserve">a client </w:t>
+      </w:r>
+      <w:r>
+        <w:t xml:space="preserve">that </w:t>
+      </w:r>
+      <w:r>
+        <w:t>does not think ElGamal is secure enough for the messages they want to send</w:t>
+      </w:r>
+      <w:r>
+        <w:t xml:space="preserve">. </w:t>
+      </w:r>
+      <w:r>
+        <w:t>T</w:t>
+      </w:r>
+      <w:r>
+        <w:t>hey can opt to use RSA instea</w:t>
+      </w:r>
+      <w:r>
+        <w:t>d.</w:t>
+      </w:r>
+    </w:p>
+    <w:p>
+      <w:pPr>
+        <w:spacing w:line="360" w:lineRule="auto"/>
+      </w:pPr>
+    </w:p>
+    <w:p>
+      <w:pPr>
         <w:pStyle w:val="Heading1"/>
+        <w:spacing w:line="360" w:lineRule="auto"/>
       </w:pPr>
       <w:r>
         <w:rPr>
@@ -46,22 +170,11 @@
       </w:r>
     </w:p>
     <w:p>
-      <w:r>
-        <w:t xml:space="preserve">The possible </w:t>
-      </w:r>
-      <w:r>
-        <w:t>a</w:t>
-      </w:r>
-      <w:r>
-        <w:t xml:space="preserve">symmetric key ciphers the ATM and Bank can use </w:t>
-      </w:r>
-      <w:proofErr w:type="gramStart"/>
-      <w:r>
-        <w:t>include:</w:t>
-      </w:r>
-      <w:proofErr w:type="gramEnd"/>
-      <w:r>
-        <w:t xml:space="preserve"> </w:t>
+      <w:pPr>
+        <w:spacing w:line="360" w:lineRule="auto"/>
+      </w:pPr>
+      <w:r>
+        <w:t xml:space="preserve">The possible asymmetric key ciphers the ATM and Bank can use include: </w:t>
       </w:r>
       <w:r>
         <w:t>RSA, ElGamal</w:t>
@@ -80,39 +193,40 @@
       </w:r>
     </w:p>
     <w:p>
-      <w:r>
-        <w:t>*</w:t>
-      </w:r>
-      <w:proofErr w:type="gramStart"/>
-      <w:r>
-        <w:t>mention</w:t>
-      </w:r>
-      <w:proofErr w:type="gramEnd"/>
-      <w:r>
-        <w:t xml:space="preserve"> security against ciphertext only model and </w:t>
-      </w:r>
-      <w:proofErr w:type="spellStart"/>
-      <w:r>
-        <w:t>ind-cpa</w:t>
-      </w:r>
-      <w:proofErr w:type="spellEnd"/>
-      <w:r>
-        <w:t xml:space="preserve"> model*</w:t>
+      <w:pPr>
+        <w:spacing w:line="360" w:lineRule="auto"/>
+      </w:pPr>
+      <w:r>
+        <w:t>*mention security against ciphertext only model and ind-cpa model*</w:t>
       </w:r>
     </w:p>
     <w:p>
       <w:pPr>
         <w:pStyle w:val="Heading2"/>
-      </w:pPr>
-      <w:r>
+        <w:spacing w:line="360" w:lineRule="auto"/>
+        <w:rPr>
+          <w:sz w:val="24"/>
+          <w:szCs w:val="24"/>
+        </w:rPr>
+      </w:pPr>
+      <w:r>
+        <w:rPr>
+          <w:sz w:val="24"/>
+          <w:szCs w:val="24"/>
+        </w:rPr>
         <w:t>R</w:t>
       </w:r>
       <w:r>
+        <w:rPr>
+          <w:sz w:val="24"/>
+          <w:szCs w:val="24"/>
+        </w:rPr>
         <w:t>ivest-Shamir-Adleman</w:t>
       </w:r>
     </w:p>
     <w:p>
       <w:pPr>
+        <w:spacing w:line="360" w:lineRule="auto"/>
         <w:ind w:firstLine="720"/>
       </w:pPr>
       <w:r>
@@ -176,6 +290,7 @@
     </w:p>
     <w:p>
       <w:pPr>
+        <w:spacing w:line="360" w:lineRule="auto"/>
         <w:ind w:firstLine="720"/>
       </w:pPr>
       <w:r>
@@ -190,6 +305,7 @@
     </w:p>
     <w:p>
       <w:pPr>
+        <w:spacing w:line="360" w:lineRule="auto"/>
         <w:ind w:firstLine="720"/>
       </w:pPr>
       <w:r>
@@ -204,6 +320,7 @@
     </w:p>
     <w:p>
       <w:pPr>
+        <w:spacing w:line="360" w:lineRule="auto"/>
         <w:ind w:firstLine="720"/>
       </w:pPr>
       <w:r>
@@ -248,9 +365,11 @@
     </w:p>
     <w:p>
       <w:pPr>
+        <w:spacing w:line="360" w:lineRule="auto"/>
         <w:ind w:firstLine="720"/>
       </w:pPr>
       <w:r>
+        <w:lastRenderedPageBreak/>
         <w:t>The hash output is</w:t>
       </w:r>
       <w:r>
@@ -286,6 +405,7 @@
     </w:p>
     <w:p>
       <w:pPr>
+        <w:spacing w:line="360" w:lineRule="auto"/>
         <w:ind w:firstLine="720"/>
       </w:pPr>
       <w:r>
@@ -304,23 +424,7 @@
         <w:t xml:space="preserve">a string of null-bytes, with an exact length equal to </w:t>
       </w:r>
       <w:r>
-        <w:t xml:space="preserve">k – </w:t>
-      </w:r>
-      <w:proofErr w:type="spellStart"/>
-      <w:r>
-        <w:t>mLen</w:t>
-      </w:r>
-      <w:proofErr w:type="spellEnd"/>
-      <w:r>
-        <w:t xml:space="preserve"> – (2*</w:t>
-      </w:r>
-      <w:proofErr w:type="spellStart"/>
-      <w:r>
-        <w:t>hLen</w:t>
-      </w:r>
-      <w:proofErr w:type="spellEnd"/>
-      <w:r>
-        <w:t xml:space="preserve">) </w:t>
+        <w:t xml:space="preserve">k – mLen – (2*hLen) </w:t>
       </w:r>
       <w:r>
         <w:t>–</w:t>
@@ -337,21 +441,8 @@
       <w:r>
         <w:t xml:space="preserve">, </w:t>
       </w:r>
-      <w:proofErr w:type="spellStart"/>
-      <w:r>
-        <w:t>mLen</w:t>
-      </w:r>
-      <w:proofErr w:type="spellEnd"/>
-      <w:r>
-        <w:t xml:space="preserve"> equals the byte length of the message to encrypt, and </w:t>
-      </w:r>
-      <w:proofErr w:type="spellStart"/>
-      <w:r>
-        <w:t>hLen</w:t>
-      </w:r>
-      <w:proofErr w:type="spellEnd"/>
-      <w:r>
-        <w:t xml:space="preserve"> equals the byte length of any given output from </w:t>
+      <w:r>
+        <w:t xml:space="preserve">mLen equals the byte length of the message to encrypt, and hLen equals the byte length of any given output from </w:t>
       </w:r>
       <w:r>
         <w:t>Hash</w:t>
@@ -362,6 +453,7 @@
     </w:p>
     <w:p>
       <w:pPr>
+        <w:spacing w:line="360" w:lineRule="auto"/>
         <w:ind w:firstLine="720"/>
       </w:pPr>
       <w:r>
@@ -377,13 +469,7 @@
         <w:t>A</w:t>
       </w:r>
       <w:r>
-        <w:t xml:space="preserve"> </w:t>
-      </w:r>
-      <w:r>
-        <w:t xml:space="preserve">mask generation function </w:t>
-      </w:r>
-      <w:r>
-        <w:t>(</w:t>
+        <w:t xml:space="preserve"> mask generation function (</w:t>
       </w:r>
       <w:r>
         <w:t>MGF</w:t>
@@ -395,16 +481,47 @@
         <w:t xml:space="preserve"> is essentially a hash function, but it produces output of varying lengths.</w:t>
       </w:r>
       <w:r>
-        <w:t xml:space="preserve"> </w:t>
-      </w:r>
-      <w:r>
-        <w:t xml:space="preserve">One generates a random value as the seed for the MGF, ensuring it has the same length as </w:t>
-      </w:r>
-      <w:proofErr w:type="spellStart"/>
-      <w:r>
-        <w:t>hLen</w:t>
-      </w:r>
-      <w:proofErr w:type="spellEnd"/>
+        <w:t xml:space="preserve"> One generates a random value as the seed for the MGF, ensuring it has the same length as hLen.</w:t>
+      </w:r>
+      <w:r>
+        <w:t xml:space="preserve"> </w:t>
+      </w:r>
+      <w:r>
+        <w:t xml:space="preserve">In our implementation, we utilize MGF1 which is </w:t>
+      </w:r>
+      <w:r>
+        <w:t xml:space="preserve">a mask generation function </w:t>
+      </w:r>
+      <w:r>
+        <w:t>defined in PKCS#1.</w:t>
+      </w:r>
+      <w:r>
+        <w:t xml:space="preserve"> </w:t>
+      </w:r>
+    </w:p>
+    <w:p>
+      <w:pPr>
+        <w:spacing w:line="360" w:lineRule="auto"/>
+        <w:ind w:firstLine="720"/>
+      </w:pPr>
+      <w:r>
+        <w:t xml:space="preserve">Next, DB </w:t>
+      </w:r>
+      <w:r>
+        <w:t xml:space="preserve">is XOR’d with the output of </w:t>
+      </w:r>
+      <w:r>
+        <w:t>th</w:t>
+      </w:r>
+      <w:r>
+        <w:t>e</w:t>
+      </w:r>
+      <w:r>
+        <w:t xml:space="preserve"> </w:t>
+      </w:r>
+      <w:r>
+        <w:t>MGF</w:t>
+      </w:r>
       <w:r>
         <w:t>.</w:t>
       </w:r>
@@ -412,142 +529,66 @@
         <w:t xml:space="preserve"> </w:t>
       </w:r>
       <w:r>
-        <w:t xml:space="preserve">In our implementation, we utilize MGF1 which is </w:t>
-      </w:r>
-      <w:r>
-        <w:t xml:space="preserve">a mask generation function </w:t>
-      </w:r>
-      <w:r>
-        <w:t>defined in PKCS#1.</w:t>
-      </w:r>
-      <w:r>
-        <w:t xml:space="preserve"> </w:t>
-      </w:r>
-    </w:p>
-    <w:p>
-      <w:pPr>
+        <w:t>Note w</w:t>
+      </w:r>
+      <w:r>
+        <w:t xml:space="preserve">e are allowed to XOR these two because just like DB, the output </w:t>
+      </w:r>
+      <w:r>
+        <w:t>also has</w:t>
+      </w:r>
+      <w:r>
+        <w:t xml:space="preserve"> k – hLen – 1</w:t>
+      </w:r>
+      <w:r>
+        <w:t xml:space="preserve"> bytes</w:t>
+      </w:r>
+      <w:r>
+        <w:t xml:space="preserve">. </w:t>
+      </w:r>
+      <w:r>
+        <w:t>This acts as our way of “masking” DB.</w:t>
+      </w:r>
+      <w:r>
+        <w:t xml:space="preserve"> This result is now our new</w:t>
+      </w:r>
+      <w:r>
+        <w:t xml:space="preserve"> temporary</w:t>
+      </w:r>
+      <w:r>
+        <w:t xml:space="preserve"> seed for MGF.</w:t>
+      </w:r>
+      <w:r>
+        <w:t xml:space="preserve"> We use it to generate a string of length hLen. </w:t>
+      </w:r>
+      <w:r>
+        <w:t xml:space="preserve">Now we can </w:t>
+      </w:r>
+      <w:r>
+        <w:t xml:space="preserve">also </w:t>
+      </w:r>
+      <w:r>
+        <w:t>m</w:t>
+      </w:r>
+      <w:r>
+        <w:t xml:space="preserve">ask the original random value seed by XOR’ing it with this </w:t>
+      </w:r>
+      <w:r>
+        <w:t>newly generated string.</w:t>
+      </w:r>
+    </w:p>
+    <w:p>
+      <w:pPr>
+        <w:spacing w:line="360" w:lineRule="auto"/>
         <w:ind w:firstLine="720"/>
       </w:pPr>
       <w:r>
-        <w:t xml:space="preserve">Next, DB </w:t>
-      </w:r>
-      <w:r>
-        <w:t xml:space="preserve">is </w:t>
-      </w:r>
-      <w:proofErr w:type="spellStart"/>
-      <w:r>
-        <w:t>XOR’d</w:t>
-      </w:r>
-      <w:proofErr w:type="spellEnd"/>
-      <w:r>
-        <w:t xml:space="preserve"> with the output of </w:t>
-      </w:r>
-      <w:r>
-        <w:t>th</w:t>
-      </w:r>
-      <w:r>
-        <w:t>e</w:t>
-      </w:r>
-      <w:r>
-        <w:t xml:space="preserve"> </w:t>
-      </w:r>
-      <w:r>
-        <w:t>MGF</w:t>
-      </w:r>
-      <w:r>
-        <w:t>.</w:t>
-      </w:r>
-      <w:r>
-        <w:t xml:space="preserve"> </w:t>
-      </w:r>
-      <w:r>
-        <w:t>Note w</w:t>
-      </w:r>
-      <w:r>
-        <w:t xml:space="preserve">e are allowed to XOR these two because just like DB, the output </w:t>
-      </w:r>
-      <w:r>
-        <w:t>also has</w:t>
-      </w:r>
-      <w:r>
-        <w:t xml:space="preserve"> k – </w:t>
-      </w:r>
-      <w:proofErr w:type="spellStart"/>
-      <w:r>
-        <w:t>hLen</w:t>
-      </w:r>
-      <w:proofErr w:type="spellEnd"/>
-      <w:r>
-        <w:t xml:space="preserve"> – 1</w:t>
-      </w:r>
-      <w:r>
-        <w:t xml:space="preserve"> </w:t>
-      </w:r>
-      <w:proofErr w:type="gramStart"/>
-      <w:r>
-        <w:t>bytes</w:t>
-      </w:r>
-      <w:proofErr w:type="gramEnd"/>
-      <w:r>
-        <w:t xml:space="preserve">. </w:t>
-      </w:r>
-      <w:r>
-        <w:t>This acts as our way of “masking” DB.</w:t>
-      </w:r>
-      <w:r>
-        <w:t xml:space="preserve"> This result is now our new</w:t>
-      </w:r>
-      <w:r>
-        <w:t xml:space="preserve"> temporary</w:t>
-      </w:r>
-      <w:r>
-        <w:t xml:space="preserve"> seed for MGF.</w:t>
-      </w:r>
-      <w:r>
-        <w:t xml:space="preserve"> We use it to generate a string of length </w:t>
-      </w:r>
-      <w:proofErr w:type="spellStart"/>
-      <w:r>
-        <w:t>hLen</w:t>
-      </w:r>
-      <w:proofErr w:type="spellEnd"/>
-      <w:r>
-        <w:t xml:space="preserve">. </w:t>
-      </w:r>
-      <w:r>
-        <w:t xml:space="preserve">Now we can </w:t>
-      </w:r>
-      <w:r>
-        <w:t xml:space="preserve">also </w:t>
-      </w:r>
-      <w:r>
-        <w:t>m</w:t>
-      </w:r>
-      <w:r>
-        <w:t xml:space="preserve">ask the original random value seed by </w:t>
-      </w:r>
-      <w:proofErr w:type="spellStart"/>
-      <w:r>
-        <w:t>XOR’ing</w:t>
-      </w:r>
-      <w:proofErr w:type="spellEnd"/>
-      <w:r>
-        <w:t xml:space="preserve"> it with this </w:t>
-      </w:r>
-      <w:r>
-        <w:t>newly generated string.</w:t>
-      </w:r>
-    </w:p>
-    <w:p>
-      <w:pPr>
-        <w:ind w:firstLine="720"/>
-      </w:pPr>
-      <w:r>
         <w:t>Finally, the encoding of the original message is the combination of the seed mask, DB mask, and an extra null-byte.</w:t>
       </w:r>
     </w:p>
     <w:p>
       <w:pPr>
+        <w:spacing w:line="360" w:lineRule="auto"/>
         <w:ind w:firstLine="720"/>
         <w:jc w:val="center"/>
       </w:pPr>
@@ -555,7 +596,6 @@
         <w:rPr>
           <w:noProof/>
         </w:rPr>
-        <w:lastRenderedPageBreak/>
         <w:drawing>
           <wp:inline distT="0" distB="0" distL="0" distR="0" wp14:anchorId="60732FFE" wp14:editId="3848C48D">
             <wp:extent cx="3905250" cy="2609850"/>
@@ -574,7 +614,7 @@
                     </pic:cNvPicPr>
                   </pic:nvPicPr>
                   <pic:blipFill>
-                    <a:blip r:embed="rId4">
+                    <a:blip r:embed="rId5">
                       <a:extLst>
                         <a:ext uri="{28A0092B-C50C-407E-A947-70E740481C1C}">
                           <a14:useLocalDpi xmlns:a14="http://schemas.microsoft.com/office/drawing/2010/main" val="0"/>
@@ -610,6 +650,7 @@
     </w:p>
     <w:p>
       <w:pPr>
+        <w:spacing w:line="360" w:lineRule="auto"/>
         <w:ind w:firstLine="720"/>
       </w:pPr>
       <w:r>
@@ -626,15 +667,7 @@
         <w:t xml:space="preserve">the steps of the encoding algorithm. </w:t>
       </w:r>
       <w:r>
-        <w:t xml:space="preserve">We want to ‘undo’ the masking that occurred by </w:t>
-      </w:r>
-      <w:proofErr w:type="spellStart"/>
-      <w:r>
-        <w:t>XOR’ing</w:t>
-      </w:r>
-      <w:proofErr w:type="spellEnd"/>
-      <w:r>
-        <w:t xml:space="preserve"> an</w:t>
+        <w:t>We want to ‘undo’ the masking that occurred by XOR’ing an</w:t>
       </w:r>
       <w:r>
         <w:t xml:space="preserve"> already</w:t>
@@ -652,7 +685,11 @@
         <w:t>output</w:t>
       </w:r>
       <w:r>
-        <w:t xml:space="preserve"> that was used</w:t>
+        <w:t xml:space="preserve"> that </w:t>
+      </w:r>
+      <w:r>
+        <w:lastRenderedPageBreak/>
+        <w:t>was used</w:t>
       </w:r>
       <w:r>
         <w:t xml:space="preserve"> to do the encoding</w:t>
@@ -676,13 +713,8 @@
         <w:t>masking</w:t>
       </w:r>
       <w:r>
-        <w:t xml:space="preserve"> of DB = </w:t>
-      </w:r>
-      <w:proofErr w:type="gramStart"/>
-      <w:r>
-        <w:t>MGF(</w:t>
-      </w:r>
-      <w:proofErr w:type="gramEnd"/>
+        <w:t xml:space="preserve"> of DB = MGF(</w:t>
+      </w:r>
       <w:r>
         <w:t>seed</w:t>
       </w:r>
@@ -690,15 +722,7 @@
         <w:t xml:space="preserve">, </w:t>
       </w:r>
       <w:r>
-        <w:t xml:space="preserve">k – </w:t>
-      </w:r>
-      <w:proofErr w:type="spellStart"/>
-      <w:r>
-        <w:t>hLen</w:t>
-      </w:r>
-      <w:proofErr w:type="spellEnd"/>
-      <w:r>
-        <w:t xml:space="preserve"> - 1</w:t>
+        <w:t>k – hLen - 1</w:t>
       </w:r>
       <w:r>
         <w:t xml:space="preserve">) ^ </w:t>
@@ -727,6 +751,7 @@
     </w:p>
     <w:p>
       <w:pPr>
+        <w:spacing w:line="360" w:lineRule="auto"/>
         <w:ind w:firstLine="720"/>
       </w:pPr>
       <w:r>
@@ -736,26 +761,10 @@
         <w:t>masking</w:t>
       </w:r>
       <w:r>
-        <w:t xml:space="preserve"> ^ </w:t>
-      </w:r>
-      <w:proofErr w:type="gramStart"/>
-      <w:r>
-        <w:t>MGF(</w:t>
-      </w:r>
-      <w:proofErr w:type="gramEnd"/>
-      <w:r>
-        <w:t>seed,</w:t>
-      </w:r>
-      <w:r>
-        <w:t xml:space="preserve"> k – </w:t>
-      </w:r>
-      <w:proofErr w:type="spellStart"/>
-      <w:r>
-        <w:t>hLen</w:t>
-      </w:r>
-      <w:proofErr w:type="spellEnd"/>
-      <w:r>
-        <w:t xml:space="preserve"> - 1</w:t>
+        <w:t xml:space="preserve"> ^ MGF(seed,</w:t>
+      </w:r>
+      <w:r>
+        <w:t xml:space="preserve"> k – hLen - 1</w:t>
       </w:r>
       <w:r>
         <w:t>)</w:t>
@@ -766,43 +775,14 @@
     </w:p>
     <w:p>
       <w:pPr>
+        <w:spacing w:line="360" w:lineRule="auto"/>
         <w:ind w:firstLine="720"/>
       </w:pPr>
       <w:r>
         <w:t xml:space="preserve">= </w:t>
       </w:r>
       <w:r>
-        <w:t>(</w:t>
-      </w:r>
-      <w:proofErr w:type="gramStart"/>
-      <w:r>
-        <w:t>MGF(</w:t>
-      </w:r>
-      <w:proofErr w:type="gramEnd"/>
-      <w:r>
-        <w:t xml:space="preserve">seed, k – </w:t>
-      </w:r>
-      <w:proofErr w:type="spellStart"/>
-      <w:r>
-        <w:t>hLen</w:t>
-      </w:r>
-      <w:proofErr w:type="spellEnd"/>
-      <w:r>
-        <w:t xml:space="preserve"> - 1) ^ DB</w:t>
-      </w:r>
-      <w:r>
-        <w:t xml:space="preserve">) ^ </w:t>
-      </w:r>
-      <w:r>
-        <w:t xml:space="preserve">MGF(seed, k – </w:t>
-      </w:r>
-      <w:proofErr w:type="spellStart"/>
-      <w:r>
-        <w:t>hLen</w:t>
-      </w:r>
-      <w:proofErr w:type="spellEnd"/>
-      <w:r>
-        <w:t xml:space="preserve"> - 1)</w:t>
+        <w:t>(MGF(seed, k – hLen - 1) ^ DB) ^ MGF(seed, k – hLen - 1)</w:t>
       </w:r>
       <w:r>
         <w:t xml:space="preserve"> </w:t>
@@ -814,40 +794,14 @@
     </w:p>
     <w:p>
       <w:pPr>
+        <w:spacing w:line="360" w:lineRule="auto"/>
         <w:ind w:firstLine="720"/>
       </w:pPr>
       <w:r>
         <w:t xml:space="preserve">= </w:t>
       </w:r>
       <w:r>
-        <w:t>(</w:t>
-      </w:r>
-      <w:proofErr w:type="gramStart"/>
-      <w:r>
-        <w:t>MGF(</w:t>
-      </w:r>
-      <w:proofErr w:type="gramEnd"/>
-      <w:r>
-        <w:t xml:space="preserve">seed, k – </w:t>
-      </w:r>
-      <w:proofErr w:type="spellStart"/>
-      <w:r>
-        <w:t>hLen</w:t>
-      </w:r>
-      <w:proofErr w:type="spellEnd"/>
-      <w:r>
-        <w:t xml:space="preserve"> - 1) ^ MGF(seed, k – </w:t>
-      </w:r>
-      <w:proofErr w:type="spellStart"/>
-      <w:r>
-        <w:t>hLen</w:t>
-      </w:r>
-      <w:proofErr w:type="spellEnd"/>
-      <w:r>
-        <w:t xml:space="preserve"> - 1)) ^ </w:t>
-      </w:r>
-      <w:r>
-        <w:t>DB</w:t>
+        <w:t>(MGF(seed, k – hLen - 1) ^ MGF(seed, k – hLen - 1)) ^ DB</w:t>
       </w:r>
       <w:r>
         <w:t xml:space="preserve"> </w:t>
@@ -859,6 +813,7 @@
     </w:p>
     <w:p>
       <w:pPr>
+        <w:spacing w:line="360" w:lineRule="auto"/>
         <w:ind w:firstLine="720"/>
       </w:pPr>
       <w:r>
@@ -898,6 +853,7 @@
     </w:p>
     <w:p>
       <w:pPr>
+        <w:spacing w:line="360" w:lineRule="auto"/>
         <w:ind w:firstLine="720"/>
       </w:pPr>
       <w:r>
@@ -922,31 +878,7 @@
         <w:t xml:space="preserve">extract </w:t>
       </w:r>
       <w:r>
-        <w:t xml:space="preserve">the first byte as Y, the next </w:t>
-      </w:r>
-      <w:proofErr w:type="spellStart"/>
-      <w:r>
-        <w:t>hLen</w:t>
-      </w:r>
-      <w:proofErr w:type="spellEnd"/>
-      <w:r>
-        <w:t xml:space="preserve"> bytes as the masked seed, and the remaining k – </w:t>
-      </w:r>
-      <w:proofErr w:type="spellStart"/>
-      <w:r>
-        <w:t>hLen</w:t>
-      </w:r>
-      <w:proofErr w:type="spellEnd"/>
-      <w:r>
-        <w:t xml:space="preserve"> – 1 </w:t>
-      </w:r>
-      <w:proofErr w:type="gramStart"/>
-      <w:r>
-        <w:t>bytes</w:t>
-      </w:r>
-      <w:proofErr w:type="gramEnd"/>
-      <w:r>
-        <w:t xml:space="preserve"> as the masked DB.</w:t>
+        <w:t>the first byte as Y, the next hLen bytes as the masked seed, and the remaining k – hLen – 1 bytes as the masked DB.</w:t>
       </w:r>
       <w:r>
         <w:t xml:space="preserve"> </w:t>
@@ -955,15 +887,7 @@
         <w:t xml:space="preserve">Compute </w:t>
       </w:r>
       <w:r>
-        <w:t xml:space="preserve">MGF with masked DB as the input and a desired length of </w:t>
-      </w:r>
-      <w:proofErr w:type="spellStart"/>
-      <w:r>
-        <w:t>hLen</w:t>
-      </w:r>
-      <w:proofErr w:type="spellEnd"/>
-      <w:r>
-        <w:t xml:space="preserve">. This is </w:t>
+        <w:t xml:space="preserve">MGF with masked DB as the input and a desired length of hLen. This is </w:t>
       </w:r>
       <w:r>
         <w:t xml:space="preserve">the mask </w:t>
@@ -983,39 +907,19 @@
       <w:r>
         <w:t xml:space="preserve"> Hence, we can determine the original seed by </w:t>
       </w:r>
-      <w:proofErr w:type="spellStart"/>
-      <w:r>
-        <w:t>XOR’ing</w:t>
-      </w:r>
-      <w:proofErr w:type="spellEnd"/>
-      <w:r>
-        <w:t xml:space="preserve"> the masked seed and this newly found mask.</w:t>
-      </w:r>
-      <w:r>
-        <w:t xml:space="preserve"> Similarly, compute the DB mask by passing this original seed and a desired length of k – </w:t>
-      </w:r>
-      <w:proofErr w:type="spellStart"/>
-      <w:r>
-        <w:t>hLen</w:t>
-      </w:r>
-      <w:proofErr w:type="spellEnd"/>
-      <w:r>
-        <w:t xml:space="preserve"> - 1 into the MGF. </w:t>
-      </w:r>
-      <w:r>
-        <w:t xml:space="preserve">Then we can also determine the original DB by </w:t>
-      </w:r>
-      <w:proofErr w:type="spellStart"/>
-      <w:r>
-        <w:t>XOR’ing</w:t>
-      </w:r>
-      <w:proofErr w:type="spellEnd"/>
-      <w:r>
-        <w:t xml:space="preserve"> the masked DB and this newly found mask.</w:t>
-      </w:r>
-    </w:p>
-    <w:p>
-      <w:pPr>
+      <w:r>
+        <w:t>XOR’ing the masked seed and this newly found mask.</w:t>
+      </w:r>
+      <w:r>
+        <w:t xml:space="preserve"> Similarly, compute the DB mask by passing this original seed and a desired length of k – hLen - 1 into the MGF. </w:t>
+      </w:r>
+      <w:r>
+        <w:t>Then we can also determine the original DB by XOR’ing the masked DB and this newly found mask.</w:t>
+      </w:r>
+    </w:p>
+    <w:p>
+      <w:pPr>
+        <w:spacing w:line="360" w:lineRule="auto"/>
         <w:ind w:firstLine="720"/>
       </w:pPr>
       <w:r>
@@ -1033,17 +937,13 @@
       <w:r>
         <w:t xml:space="preserve">the original message from the last </w:t>
       </w:r>
-      <w:proofErr w:type="spellStart"/>
-      <w:r>
-        <w:t>hLen</w:t>
-      </w:r>
-      <w:proofErr w:type="spellEnd"/>
-      <w:r>
-        <w:t xml:space="preserve"> bytes.</w:t>
-      </w:r>
-    </w:p>
-    <w:p>
-      <w:pPr>
+      <w:r>
+        <w:t>hLen bytes.</w:t>
+      </w:r>
+    </w:p>
+    <w:p>
+      <w:pPr>
+        <w:spacing w:line="360" w:lineRule="auto"/>
         <w:ind w:firstLine="720"/>
       </w:pPr>
       <w:r>
@@ -1056,15 +956,7 @@
         <w:t xml:space="preserve"> (RO)</w:t>
       </w:r>
       <w:r>
-        <w:t xml:space="preserve"> in the form of </w:t>
-      </w:r>
-      <w:proofErr w:type="gramStart"/>
-      <w:r>
-        <w:t>the mask</w:t>
-      </w:r>
-      <w:proofErr w:type="gramEnd"/>
-      <w:r>
-        <w:t xml:space="preserve"> generating and hash functions. </w:t>
+        <w:t xml:space="preserve"> in the form of the mask generating and hash functions. </w:t>
       </w:r>
       <w:r>
         <w:t xml:space="preserve">We </w:t>
@@ -1137,6 +1029,7 @@
     </w:p>
     <w:p>
       <w:pPr>
+        <w:spacing w:line="360" w:lineRule="auto"/>
         <w:ind w:firstLine="720"/>
       </w:pPr>
       <w:r>
@@ -1194,10 +1087,10 @@
     </w:p>
     <w:p>
       <w:pPr>
+        <w:spacing w:line="360" w:lineRule="auto"/>
         <w:ind w:firstLine="720"/>
       </w:pPr>
       <w:r>
-        <w:lastRenderedPageBreak/>
         <w:t>Because our implementation is both semantically secure and plaintext aware, it is also</w:t>
       </w:r>
       <w:r>
@@ -1223,13 +1116,7 @@
         <w:t xml:space="preserve">An attacker </w:t>
       </w:r>
       <w:r>
-        <w:t xml:space="preserve">with </w:t>
-      </w:r>
-      <w:r>
-        <w:t>access to encryption and decryption oracles</w:t>
-      </w:r>
-      <w:r>
-        <w:t xml:space="preserve"> cannot</w:t>
+        <w:t>with access to encryption and decryption oracles cannot</w:t>
       </w:r>
       <w:r>
         <w:t xml:space="preserve"> gain a meaningful advantage </w:t>
@@ -1258,9 +1145,11 @@
     </w:p>
     <w:p>
       <w:pPr>
+        <w:spacing w:line="360" w:lineRule="auto"/>
         <w:ind w:firstLine="720"/>
       </w:pPr>
       <w:r>
+        <w:lastRenderedPageBreak/>
         <w:t xml:space="preserve">Using </w:t>
       </w:r>
       <w:r>
@@ -1326,15 +1215,7 @@
         <w:t xml:space="preserve"> use their decryption oracle even after the challenge ciphertext was declared</w:t>
       </w:r>
       <w:r>
-        <w:t xml:space="preserve">, </w:t>
-      </w:r>
-      <w:proofErr w:type="gramStart"/>
-      <w:r>
-        <w:t>as long as</w:t>
-      </w:r>
-      <w:proofErr w:type="gramEnd"/>
-      <w:r>
-        <w:t xml:space="preserve"> they do not submit the challenge ciphertext itself</w:t>
+        <w:t>, as long as they do not submit the challenge ciphertext itself</w:t>
       </w:r>
       <w:r>
         <w:t>.</w:t>
@@ -1342,14 +1223,14 @@
     </w:p>
     <w:p>
       <w:pPr>
-        <w:ind w:firstLine="720"/>
+        <w:spacing w:line="360" w:lineRule="auto"/>
       </w:pPr>
     </w:p>
     <w:p>
       <w:pPr>
         <w:pStyle w:val="Heading1"/>
-      </w:pPr>
-      <w:proofErr w:type="gramStart"/>
+        <w:spacing w:line="360" w:lineRule="auto"/>
+      </w:pPr>
       <w:r>
         <w:rPr>
           <w:b/>
@@ -1367,7 +1248,6 @@
       <w:r>
         <w:t xml:space="preserve"> -</w:t>
       </w:r>
-      <w:proofErr w:type="gramEnd"/>
       <w:r>
         <w:t xml:space="preserve"> </w:t>
       </w:r>
@@ -1376,276 +1256,561 @@
       </w:r>
     </w:p>
     <w:p>
-      <w:r>
-        <w:t xml:space="preserve">The possible symmetric key ciphers the ATM and Bank can use </w:t>
-      </w:r>
-      <w:proofErr w:type="gramStart"/>
-      <w:r>
-        <w:t>include:</w:t>
-      </w:r>
-      <w:proofErr w:type="gramEnd"/>
-      <w:r>
-        <w:t xml:space="preserve"> AES. We use them for encrypting and decrypting messages sent in a secured channel.</w:t>
-      </w:r>
+      <w:pPr>
+        <w:spacing w:line="360" w:lineRule="auto"/>
+      </w:pPr>
+      <w:r>
+        <w:t>The possible symmetric key ciphers the ATM and Bank can use include: AES. We use them for encrypting and decrypting messages sent in a secured channel.</w:t>
+      </w:r>
+    </w:p>
+    <w:p>
+      <w:pPr>
+        <w:pStyle w:val="Heading2"/>
+        <w:spacing w:line="360" w:lineRule="auto"/>
+        <w:rPr>
+          <w:sz w:val="24"/>
+          <w:szCs w:val="24"/>
+        </w:rPr>
+      </w:pPr>
+      <w:r>
+        <w:rPr>
+          <w:sz w:val="24"/>
+          <w:szCs w:val="24"/>
+        </w:rPr>
+        <w:t>Advanced Encryption Standard</w:t>
+      </w:r>
+    </w:p>
+    <w:p>
+      <w:pPr>
+        <w:spacing w:line="360" w:lineRule="auto"/>
+      </w:pPr>
+      <w:r>
+        <w:tab/>
+      </w:r>
+      <w:r>
+        <w:t xml:space="preserve">We </w:t>
+      </w:r>
+      <w:r>
+        <w:t xml:space="preserve">chose AES because </w:t>
+      </w:r>
+      <w:r>
+        <w:t>of its status as the most widely used symmetric key cipher.</w:t>
+      </w:r>
+      <w:r>
+        <w:t xml:space="preserve"> </w:t>
+      </w:r>
+      <w:r>
+        <w:t>It is endorsed by the NSA and multiple standards organizations.</w:t>
+      </w:r>
+      <w:r>
+        <w:t xml:space="preserve"> </w:t>
+      </w:r>
+    </w:p>
+    <w:p>
+      <w:pPr>
+        <w:spacing w:line="360" w:lineRule="auto"/>
+        <w:ind w:firstLine="720"/>
+      </w:pPr>
+      <w:r>
+        <w:t>AES has a variety of “modes” it can be utilized in.</w:t>
+      </w:r>
+      <w:r>
+        <w:t xml:space="preserve"> </w:t>
+      </w:r>
+      <w:r>
+        <w:t>Electronic Code Book (ECB) encrypts all blocks of the plaintext in the same way, with the same key. It would have been the easiest mode to code but also would have been the easiest mode to take advantage of.</w:t>
+      </w:r>
+      <w:r>
+        <w:t xml:space="preserve"> </w:t>
+      </w:r>
+      <w:r>
+        <w:t xml:space="preserve">The same plaintext leads to the same ciphertext, so </w:t>
+      </w:r>
+      <w:r>
+        <w:t xml:space="preserve">patterns in the ciphertext reflect patterns in the plaintext. </w:t>
+      </w:r>
+      <w:r>
+        <w:t xml:space="preserve">For example, </w:t>
+      </w:r>
+      <w:r>
+        <w:t xml:space="preserve">if </w:t>
+      </w:r>
+      <w:r>
+        <w:t>an</w:t>
+      </w:r>
+      <w:r>
+        <w:t xml:space="preserve"> attacker </w:t>
+      </w:r>
+      <w:r>
+        <w:t>always saw ‘a’ followed by a varying number of ‘b’s, they might guess that ‘a’ is a 1 and ‘b’ is 0</w:t>
+      </w:r>
+      <w:r>
+        <w:t xml:space="preserve">. </w:t>
+      </w:r>
+      <w:r>
+        <w:t xml:space="preserve">They can reasonably guess the amount of money a user is depositing and withdrawing </w:t>
+      </w:r>
+      <w:r>
+        <w:t xml:space="preserve">without ever looking at the </w:t>
+      </w:r>
+      <w:r>
+        <w:t xml:space="preserve">commands in </w:t>
+      </w:r>
+      <w:r>
+        <w:t xml:space="preserve">plaintext. </w:t>
+      </w:r>
+      <w:r>
+        <w:t>Cipher feedback mode (CFB)</w:t>
+      </w:r>
+      <w:r>
+        <w:t xml:space="preserve"> </w:t>
+      </w:r>
+      <w:r>
+        <w:t>first encrypts an initialization vector then XORs it with the first plaintext block</w:t>
+      </w:r>
+      <w:r>
+        <w:t>.</w:t>
+      </w:r>
+      <w:r>
+        <w:t xml:space="preserve"> Then the resulting ciphertext block is encrypted and the result is XORed with the next plaintext block. This repeats until all the plaintext blocks are used.</w:t>
+      </w:r>
+      <w:r>
+        <w:t xml:space="preserve"> </w:t>
+      </w:r>
+      <w:r>
+        <w:t xml:space="preserve">Counter (CTR) is a mode that </w:t>
+      </w:r>
+      <w:r>
+        <w:t xml:space="preserve">encrypts some counter value and </w:t>
+      </w:r>
+      <w:r>
+        <w:t xml:space="preserve">XORs the result with the plaintext. This mode </w:t>
+      </w:r>
+      <w:r>
+        <w:t xml:space="preserve">requires the counter </w:t>
+      </w:r>
+      <w:r>
+        <w:t>to be</w:t>
+      </w:r>
+      <w:r>
+        <w:t xml:space="preserve"> a value that is from a</w:t>
+      </w:r>
+      <w:r>
+        <w:t xml:space="preserve"> greater</w:t>
+      </w:r>
+      <w:r>
+        <w:t xml:space="preserve"> sequence where </w:t>
+      </w:r>
+      <w:r>
+        <w:t>repe</w:t>
+      </w:r>
+      <w:r>
+        <w:t>ats are rare</w:t>
+      </w:r>
+      <w:r>
+        <w:t>.</w:t>
+      </w:r>
+      <w:r>
+        <w:t xml:space="preserve"> </w:t>
+      </w:r>
+    </w:p>
+    <w:p>
+      <w:pPr>
+        <w:spacing w:line="360" w:lineRule="auto"/>
+        <w:ind w:firstLine="720"/>
+      </w:pPr>
+      <w:r>
+        <w:t xml:space="preserve">We </w:t>
+      </w:r>
+      <w:r>
+        <w:t>implemented AES in cipher block chaining mode</w:t>
+      </w:r>
+      <w:r>
+        <w:t xml:space="preserve"> (CBC)</w:t>
+      </w:r>
+      <w:r>
+        <w:t xml:space="preserve">. </w:t>
+      </w:r>
+      <w:r>
+        <w:t>Although similar to CFB,</w:t>
+      </w:r>
+      <w:r>
+        <w:t xml:space="preserve"> </w:t>
+      </w:r>
+      <w:r>
+        <w:t xml:space="preserve">we felt </w:t>
+      </w:r>
+      <w:r>
+        <w:t xml:space="preserve">CBC </w:t>
+      </w:r>
+      <w:r>
+        <w:t xml:space="preserve">still </w:t>
+      </w:r>
+      <w:r>
+        <w:t>had the easiest implementation with the least disadvantages</w:t>
+      </w:r>
+      <w:r>
+        <w:t xml:space="preserve"> when compared to other modes</w:t>
+      </w:r>
+      <w:r>
+        <w:t>.</w:t>
+      </w:r>
+      <w:r>
+        <w:t xml:space="preserve"> It is more complex than ECB</w:t>
+      </w:r>
+      <w:r>
+        <w:t xml:space="preserve"> and can propagate errors just like CFB</w:t>
+      </w:r>
+      <w:r>
+        <w:t xml:space="preserve"> (making them </w:t>
+      </w:r>
+      <w:r>
+        <w:t>equivalent enough)</w:t>
+      </w:r>
+      <w:r>
+        <w:t>.</w:t>
+      </w:r>
+      <w:r>
+        <w:t xml:space="preserve"> </w:t>
+      </w:r>
+      <w:r>
+        <w:t xml:space="preserve">A major red flag for CBC mode, however, is its susceptibility to padding oracle attacks. </w:t>
+      </w:r>
+      <w:r>
+        <w:t>This stems from the requirement that plaintext be padded to a length which is a multiple of 16.</w:t>
+      </w:r>
+      <w:r>
+        <w:t xml:space="preserve"> Introducing padding means </w:t>
+      </w:r>
+      <w:r>
+        <w:t>introducing a new tool that attackers can use</w:t>
+      </w:r>
+      <w:r>
+        <w:t xml:space="preserve"> - </w:t>
+      </w:r>
+      <w:r>
+        <w:t xml:space="preserve">padding oracles. </w:t>
+      </w:r>
+      <w:r>
+        <w:t xml:space="preserve">These tell an attacker if the ciphertext they submitted is a valid padding or not. </w:t>
+      </w:r>
+      <w:r>
+        <w:t>Hence, t</w:t>
+      </w:r>
+      <w:r>
+        <w:t xml:space="preserve">hey can use </w:t>
+      </w:r>
+      <w:r>
+        <w:t>the</w:t>
+      </w:r>
+      <w:r>
+        <w:t xml:space="preserve"> client or server as a </w:t>
+      </w:r>
+      <w:r>
+        <w:t xml:space="preserve">padding oracle to </w:t>
+      </w:r>
+      <w:r>
+        <w:lastRenderedPageBreak/>
+        <w:t>gain</w:t>
+      </w:r>
+      <w:r>
+        <w:t xml:space="preserve"> information about </w:t>
+      </w:r>
+      <w:r>
+        <w:t xml:space="preserve">parts of a </w:t>
+      </w:r>
+      <w:r>
+        <w:t>ciphertext</w:t>
+      </w:r>
+      <w:r>
+        <w:t xml:space="preserve">. Using these parts together, they may </w:t>
+      </w:r>
+      <w:r>
+        <w:t xml:space="preserve">eventually </w:t>
+      </w:r>
+      <w:r>
+        <w:t xml:space="preserve">decrypt the ciphertext </w:t>
+      </w:r>
+      <w:r>
+        <w:t>entirely</w:t>
+      </w:r>
+      <w:r>
+        <w:t>.</w:t>
+      </w:r>
+      <w:r>
+        <w:t xml:space="preserve"> We knew about this huge weakness in the </w:t>
+      </w:r>
+      <w:r>
+        <w:t>mode but</w:t>
+      </w:r>
+      <w:r>
+        <w:t xml:space="preserve"> decided to implement it anyway.</w:t>
+      </w:r>
+    </w:p>
+    <w:p>
+      <w:pPr>
+        <w:spacing w:line="360" w:lineRule="auto"/>
+        <w:ind w:firstLine="720"/>
+      </w:pPr>
+      <w:r>
+        <w:t>During the encryption process, we chose to do 14 rounds.</w:t>
+      </w:r>
+      <w:r>
+        <w:t xml:space="preserve"> This is the maximum number of rounds typically done.</w:t>
+      </w:r>
+      <w:r>
+        <w:t xml:space="preserve"> The more rounds there are, the more complex the ciphertext becomes.</w:t>
+      </w:r>
+      <w:r>
+        <w:t xml:space="preserve"> </w:t>
+      </w:r>
+      <w:r>
+        <w:t>We also made sure to expand the key to 14 bits so that the corresponding key space an attacker would have to search through is larger.</w:t>
+      </w:r>
+      <w:r>
+        <w:t xml:space="preserve"> </w:t>
+      </w:r>
+      <w:r>
+        <w:t>Our S-box is larger to account for more variety in the substitutions.</w:t>
+      </w:r>
+      <w:r>
+        <w:t xml:space="preserve"> There are more possibilities </w:t>
+      </w:r>
+      <w:r>
+        <w:t xml:space="preserve">that a </w:t>
+      </w:r>
+      <w:r>
+        <w:t>state byte can turn into</w:t>
+      </w:r>
+      <w:r>
+        <w:t>, thus further complicating the encryption</w:t>
+      </w:r>
+      <w:r>
+        <w:t>.</w:t>
+      </w:r>
+    </w:p>
+    <w:p>
+      <w:pPr>
+        <w:spacing w:line="360" w:lineRule="auto"/>
+      </w:pPr>
     </w:p>
     <w:p>
       <w:pPr>
         <w:pStyle w:val="Heading1"/>
+        <w:spacing w:line="360" w:lineRule="auto"/>
+      </w:pPr>
+      <w:r>
+        <w:t>Homomorphic Ciphers</w:t>
+      </w:r>
+    </w:p>
+    <w:p>
+      <w:pPr>
+        <w:spacing w:line="360" w:lineRule="auto"/>
+      </w:pPr>
+      <w:r>
+        <w:t>The possible homomorphic ciphers the ATM and Bank can use include: .</w:t>
+      </w:r>
+    </w:p>
+    <w:p>
+      <w:pPr>
+        <w:spacing w:line="360" w:lineRule="auto"/>
       </w:pPr>
     </w:p>
     <w:p>
       <w:pPr>
         <w:pStyle w:val="Heading1"/>
-      </w:pPr>
-      <w:r>
-        <w:t>Homomorphic Ciphers</w:t>
-      </w:r>
-    </w:p>
-    <w:p>
-      <w:r>
-        <w:t xml:space="preserve">The possible </w:t>
-      </w:r>
-      <w:r>
-        <w:t>homomorphic</w:t>
-      </w:r>
-      <w:r>
-        <w:t xml:space="preserve"> ciphers the ATM and Bank can use include</w:t>
-      </w:r>
-      <w:proofErr w:type="gramStart"/>
-      <w:r>
-        <w:t>: .</w:t>
-      </w:r>
-      <w:proofErr w:type="gramEnd"/>
-    </w:p>
-    <w:p/>
+        <w:spacing w:line="360" w:lineRule="auto"/>
+      </w:pPr>
+      <w:r>
+        <w:t>ATM</w:t>
+      </w:r>
+    </w:p>
+    <w:p>
+      <w:pPr>
+        <w:spacing w:line="360" w:lineRule="auto"/>
+      </w:pPr>
+      <w:r>
+        <w:t>This code defines a class called ATM. This class represents an Automated Teller Machine and allows a user to connect to a bank server via a socket and perform transactions on their bank account.</w:t>
+      </w:r>
+    </w:p>
+    <w:p>
+      <w:pPr>
+        <w:spacing w:line="360" w:lineRule="auto"/>
+      </w:pPr>
+      <w:r>
+        <w:t>The code imports various libraries such as json, hash, socket, ast, secrets, and some classes from other files such as rsa, elgamal, and aes.</w:t>
+      </w:r>
+    </w:p>
+    <w:p>
+      <w:pPr>
+        <w:spacing w:line="360" w:lineRule="auto"/>
+      </w:pPr>
+      <w:r>
+        <w:t>The constructor __init__ initializes various instance variables such as aeskey, mackey, p, prefs, counter, id_num, and a socket object s. The s.connect(('127.0.0.1', 5432)) statement establishes a connection to a server with IP address 127.0.0.1 and port number 5432.</w:t>
+      </w:r>
+    </w:p>
+    <w:p>
+      <w:pPr>
+        <w:spacing w:line="360" w:lineRule="auto"/>
+      </w:pPr>
+      <w:r>
+        <w:t>The countercheck function checks if a message is tampered with or if the counter is less than or equal to the current counter.</w:t>
+      </w:r>
+    </w:p>
+    <w:p>
+      <w:pPr>
+        <w:spacing w:line="360" w:lineRule="auto"/>
+      </w:pPr>
+      <w:r>
+        <w:t>The post_handshake function handles the exchange of messages between the client and server to establish a secure connection. It also authenticates the user by asking for their username and password, encrypting and hashing them, and sending the result to the server.</w:t>
+      </w:r>
+    </w:p>
+    <w:p>
+      <w:pPr>
+        <w:spacing w:line="360" w:lineRule="auto"/>
+      </w:pPr>
+      <w:r>
+        <w:t>The ATM class provides a command-line interface to the user, where they can perform various transactions such as deposit, withdraw, and check balance.</w:t>
+      </w:r>
+    </w:p>
+    <w:p>
+      <w:pPr>
+        <w:spacing w:line="360" w:lineRule="auto"/>
+      </w:pPr>
+      <w:r>
+        <w:lastRenderedPageBreak/>
+        <w:t>The code uses various encryption and hashing techniques such as AES encryption, HMAC, and SHA1 hashing to ensure the security of the communication between the client and server.</w:t>
+      </w:r>
+    </w:p>
+    <w:p>
+      <w:pPr>
+        <w:spacing w:line="360" w:lineRule="auto"/>
+      </w:pPr>
+    </w:p>
+    <w:p>
+      <w:pPr>
+        <w:spacing w:line="360" w:lineRule="auto"/>
+      </w:pPr>
+    </w:p>
     <w:p>
       <w:pPr>
         <w:pStyle w:val="Heading1"/>
-      </w:pPr>
-      <w:r>
-        <w:t>ATM</w:t>
-      </w:r>
-    </w:p>
-    <w:p>
-      <w:r>
-        <w:t>This code defines a class called ATM. This class represents an Automated Teller Machine and allows a user to connect to a bank server via a socket and perform transactions on their bank account.</w:t>
-      </w:r>
-    </w:p>
-    <w:p>
-      <w:r>
-        <w:t xml:space="preserve">The code imports various libraries such as </w:t>
-      </w:r>
-      <w:proofErr w:type="spellStart"/>
-      <w:r>
-        <w:t>json</w:t>
-      </w:r>
-      <w:proofErr w:type="spellEnd"/>
-      <w:r>
-        <w:t xml:space="preserve">, hash, socket, </w:t>
-      </w:r>
-      <w:proofErr w:type="spellStart"/>
-      <w:r>
-        <w:t>ast</w:t>
-      </w:r>
-      <w:proofErr w:type="spellEnd"/>
-      <w:r>
-        <w:t xml:space="preserve">, secrets, and some classes from other files such as </w:t>
-      </w:r>
-      <w:proofErr w:type="spellStart"/>
-      <w:r>
-        <w:t>rsa</w:t>
-      </w:r>
-      <w:proofErr w:type="spellEnd"/>
-      <w:r>
-        <w:t xml:space="preserve">, </w:t>
-      </w:r>
-      <w:proofErr w:type="spellStart"/>
-      <w:r>
-        <w:t>elgamal</w:t>
-      </w:r>
-      <w:proofErr w:type="spellEnd"/>
-      <w:r>
-        <w:t xml:space="preserve">, and </w:t>
-      </w:r>
-      <w:proofErr w:type="spellStart"/>
-      <w:r>
-        <w:t>aes</w:t>
-      </w:r>
-      <w:proofErr w:type="spellEnd"/>
-      <w:r>
-        <w:t>.</w:t>
-      </w:r>
-    </w:p>
-    <w:p>
-      <w:r>
-        <w:t>The constructor __</w:t>
-      </w:r>
-      <w:proofErr w:type="spellStart"/>
-      <w:r>
-        <w:t>init</w:t>
-      </w:r>
-      <w:proofErr w:type="spellEnd"/>
-      <w:r>
-        <w:t xml:space="preserve">__ initializes various instance variables such as </w:t>
-      </w:r>
-      <w:proofErr w:type="spellStart"/>
-      <w:r>
-        <w:t>aeskey</w:t>
-      </w:r>
-      <w:proofErr w:type="spellEnd"/>
-      <w:r>
-        <w:t xml:space="preserve">, </w:t>
-      </w:r>
-      <w:proofErr w:type="spellStart"/>
-      <w:r>
-        <w:t>mackey</w:t>
-      </w:r>
-      <w:proofErr w:type="spellEnd"/>
-      <w:r>
-        <w:t xml:space="preserve">, p, </w:t>
-      </w:r>
-      <w:proofErr w:type="spellStart"/>
-      <w:r>
-        <w:t>prefs</w:t>
-      </w:r>
-      <w:proofErr w:type="spellEnd"/>
-      <w:r>
-        <w:t xml:space="preserve">, counter, </w:t>
-      </w:r>
-      <w:proofErr w:type="spellStart"/>
-      <w:r>
-        <w:t>id_num</w:t>
-      </w:r>
-      <w:proofErr w:type="spellEnd"/>
-      <w:r>
-        <w:t xml:space="preserve">, and a socket object s. The </w:t>
-      </w:r>
-      <w:proofErr w:type="spellStart"/>
-      <w:proofErr w:type="gramStart"/>
-      <w:r>
-        <w:t>s.connect</w:t>
-      </w:r>
-      <w:proofErr w:type="spellEnd"/>
-      <w:proofErr w:type="gramEnd"/>
-      <w:r>
-        <w:t>(('127.0.0.1', 5432)) statement establishes a connection to a server with IP address 127.0.0.1 and port number 5432.</w:t>
-      </w:r>
-    </w:p>
-    <w:p>
-      <w:r>
-        <w:t>The countercheck function checks if a message is tampered with or if the counter is less than or equal to the current counter.</w:t>
-      </w:r>
-    </w:p>
-    <w:p>
-      <w:r>
-        <w:t xml:space="preserve">The </w:t>
-      </w:r>
-      <w:proofErr w:type="spellStart"/>
-      <w:r>
-        <w:t>post_handshake</w:t>
-      </w:r>
-      <w:proofErr w:type="spellEnd"/>
-      <w:r>
-        <w:t xml:space="preserve"> function handles the exchange of messages between the client and server to establish a secure connection. It also authenticates the user by asking for their username and password, </w:t>
-      </w:r>
-      <w:proofErr w:type="gramStart"/>
-      <w:r>
-        <w:t>encrypting</w:t>
-      </w:r>
-      <w:proofErr w:type="gramEnd"/>
-      <w:r>
-        <w:t xml:space="preserve"> and hashing them, and sending the result to the server.</w:t>
-      </w:r>
-    </w:p>
-    <w:p>
-      <w:r>
-        <w:t>The ATM class provides a command-line interface to the user, where they can perform various transactions such as deposit, withdraw, and check balance.</w:t>
-      </w:r>
-    </w:p>
-    <w:p>
-      <w:r>
-        <w:t>The code uses various encryption and hashing techniques such as AES encryption, HMAC, and SHA1 hashing to ensure the security of the communication between the client and server.</w:t>
-      </w:r>
-    </w:p>
-    <w:p/>
-    <w:p/>
+        <w:spacing w:line="360" w:lineRule="auto"/>
+      </w:pPr>
+      <w:r>
+        <w:t>Bank</w:t>
+      </w:r>
+    </w:p>
+    <w:p>
+      <w:pPr>
+        <w:spacing w:line="360" w:lineRule="auto"/>
+      </w:pPr>
+      <w:r>
+        <w:t>This code is an implementation of a banking server that listens for requests from ATM clients. The Bank class is the main component of the server, and it contains methods for handling client requests such as withdrawal, deposit, and balance checks.</w:t>
+      </w:r>
+    </w:p>
+    <w:p>
+      <w:pPr>
+        <w:spacing w:line="360" w:lineRule="auto"/>
+      </w:pPr>
+    </w:p>
+    <w:p>
+      <w:pPr>
+        <w:spacing w:line="360" w:lineRule="auto"/>
+      </w:pPr>
+      <w:r>
+        <w:t>Summary of the code:</w:t>
+      </w:r>
+    </w:p>
+    <w:p>
+      <w:pPr>
+        <w:spacing w:line="360" w:lineRule="auto"/>
+      </w:pPr>
+      <w:r>
+        <w:t>The Bank class initializes by reading two JSON files that contain user data: usertohashpass.txt and usertomoney.txt. It also sets up a list of available public key encryption methods (RSA and ElGamal), initializes some cryptographic variables, and creates a TCP socket to listen for incoming connections from ATM clients.</w:t>
+      </w:r>
+    </w:p>
+    <w:p>
+      <w:pPr>
+        <w:spacing w:line="360" w:lineRule="auto"/>
+      </w:pPr>
+      <w:r>
+        <w:t>The countercheck method checks if the message received from the client has a counter value greater than the server's counter value. This is used to prevent replay attacks, where an attacker captures and resends a previously sent message.</w:t>
+      </w:r>
+    </w:p>
+    <w:p>
+      <w:pPr>
+        <w:spacing w:line="360" w:lineRule="auto"/>
+      </w:pPr>
+      <w:r>
+        <w:t>The withdraw, deposit, and check methods handle client requests for withdrawing money, depositing money, and checking account balances respectively. Each method sends a response back to the client after encrypting the response and appending a HMAC (hash-based message authentication code) to ensure message integrity.</w:t>
+      </w:r>
+    </w:p>
+    <w:p>
+      <w:pPr>
+        <w:spacing w:line="360" w:lineRule="auto"/>
+      </w:pPr>
+      <w:r>
+        <w:t>The post-handshake method is called after a client connects to the server and completes a handshake. This method exchanges a counter value with the client to ensure that both sides are synchronized. It also sets a flag to indicate that the client is now logged in.</w:t>
+      </w:r>
+    </w:p>
+    <w:p>
+      <w:pPr>
+        <w:spacing w:line="360" w:lineRule="auto"/>
+      </w:pPr>
+      <w:r>
+        <w:t>The main loop of the Bank class listens for incoming commands from the client and dispatches them to the appropriate method. Each command is decrypted, verified for message integrity using the HMAC, and checked for replay attacks using the counter value. If any of these checks fail, an exception is raised.</w:t>
+      </w:r>
+    </w:p>
+    <w:p>
+      <w:pPr>
+        <w:spacing w:line="360" w:lineRule="auto"/>
+      </w:pPr>
+    </w:p>
+    <w:p>
+      <w:pPr>
+        <w:spacing w:line="360" w:lineRule="auto"/>
+      </w:pPr>
+    </w:p>
     <w:p>
       <w:pPr>
         <w:pStyle w:val="Heading1"/>
-      </w:pPr>
-      <w:r>
-        <w:t>Bank</w:t>
-      </w:r>
-    </w:p>
-    <w:p>
-      <w:r>
-        <w:t>This code is an implementation of a banking server that listens for requests from ATM clients. The Bank class is the main component of the server, and it contains methods for handling client requests such as withdrawal, deposit, and balance checks.</w:t>
-      </w:r>
-    </w:p>
-    <w:p/>
-    <w:p>
-      <w:r>
-        <w:t>Summary of the code:</w:t>
-      </w:r>
-    </w:p>
-    <w:p>
-      <w:r>
-        <w:t>The Bank class initializes by reading two JSON files that contain user data: usertohashpass.txt and usertomoney.txt. It also sets up a list of available public key encryption methods (RSA and ElGamal), initializes some cryptographic variables, and creates a TCP socket to listen for incoming connections from ATM clients.</w:t>
-      </w:r>
-    </w:p>
-    <w:p>
-      <w:r>
-        <w:t>The countercheck method checks if the message received from the client has a counter value greater than the server's counter value. This is used to prevent replay attacks, where an attacker captures and resends a previously sent message.</w:t>
-      </w:r>
-    </w:p>
-    <w:p>
-      <w:r>
-        <w:t>The withdraw, deposit, and check methods handle client requests for withdrawing money, depositing money, and checking account balances respectively. Each method sends a response back to the client after encrypting the response and appending a HMAC (hash-based message authentication code) to ensure message integrity.</w:t>
-      </w:r>
-    </w:p>
-    <w:p>
-      <w:r>
-        <w:t>The post-handshake method is called after a client connects to the server and completes a handshake. This method exchanges a counter value with the client to ensure that both sides are synchronized. It also sets a flag to indicate that the client is now logged in.</w:t>
-      </w:r>
-    </w:p>
-    <w:p>
-      <w:r>
-        <w:t>The main loop of the Bank class listens for incoming commands from the client and dispatches them to the appropriate method. Each command is decrypted, verified for message integrity using the HMAC, and checked for replay attacks using the counter value. If any of these checks fail, an exception is raised.</w:t>
-      </w:r>
-    </w:p>
-    <w:p/>
-    <w:p/>
+        <w:spacing w:line="360" w:lineRule="auto"/>
+      </w:pPr>
+      <w:r>
+        <w:t>Conclusion</w:t>
+      </w:r>
+    </w:p>
+    <w:p>
+      <w:pPr>
+        <w:spacing w:line="360" w:lineRule="auto"/>
+      </w:pPr>
+      <w:r>
+        <w:t>The code consists of two parts, one for simulating an ATM and one for managing bank accounts. The ATM simulation allows the user to withdraw and deposit money, and also displays the account balance. It has built-in error handling for invalid inputs and insufficient funds. The bank account management code allows the user to create new accounts, deposit and withdraw money, and display the account information. It also has error handling for invalid inputs and negative balances.</w:t>
+      </w:r>
+    </w:p>
+    <w:p>
+      <w:pPr>
+        <w:spacing w:line="360" w:lineRule="auto"/>
+      </w:pPr>
+      <w:r>
+        <w:t>Overall, the code provides basic functionality for a banking system, but it lacks more advanced features such as transaction history, interest rates, and user authentication. Additionally, the code could benefit from better organization and separation of concerns, such as creating separate classes for the ATM and the bank account management.</w:t>
+      </w:r>
+    </w:p>
+    <w:p>
+      <w:pPr>
+        <w:spacing w:line="360" w:lineRule="auto"/>
+      </w:pPr>
+    </w:p>
+    <w:p>
+      <w:pPr>
+        <w:spacing w:line="360" w:lineRule="auto"/>
+      </w:pPr>
+    </w:p>
     <w:p>
       <w:pPr>
         <w:pStyle w:val="Heading1"/>
-      </w:pPr>
-      <w:r>
-        <w:t>Conclusion</w:t>
-      </w:r>
-    </w:p>
-    <w:p>
-      <w:r>
-        <w:t xml:space="preserve">The code consists of two parts, one for simulating an ATM and one for managing bank accounts. The ATM simulation allows the user to withdraw and deposit money, </w:t>
-      </w:r>
-      <w:proofErr w:type="gramStart"/>
-      <w:r>
-        <w:t>and also</w:t>
-      </w:r>
-      <w:proofErr w:type="gramEnd"/>
-      <w:r>
-        <w:t xml:space="preserve"> displays the account balance. It has built-in error handling for invalid inputs and insufficient funds. The bank account management code allows the user to create new accounts, deposit and withdraw money, and display the account information. It also has error handling for invalid inputs and negative balances.</w:t>
-      </w:r>
-    </w:p>
-    <w:p>
-      <w:r>
-        <w:t>Overall, the code provides basic functionality for a banking system, but it lacks more advanced features such as transaction history, interest rates, and user authentication. Additionally, the code could benefit from better organization and separation of concerns, such as creating separate classes for the ATM and the bank account management.</w:t>
-      </w:r>
-    </w:p>
-    <w:p/>
-    <w:p/>
-    <w:p>
-      <w:pPr>
-        <w:pStyle w:val="Heading1"/>
+        <w:spacing w:line="360" w:lineRule="auto"/>
         <w:rPr>
           <w:b/>
           <w:bCs/>
@@ -1662,12 +1827,25 @@
     <w:p>
       <w:pPr>
         <w:pStyle w:val="Heading2"/>
-      </w:pPr>
-      <w:r>
+        <w:spacing w:line="360" w:lineRule="auto"/>
+        <w:rPr>
+          <w:sz w:val="24"/>
+          <w:szCs w:val="24"/>
+        </w:rPr>
+      </w:pPr>
+      <w:r>
+        <w:rPr>
+          <w:sz w:val="24"/>
+          <w:szCs w:val="24"/>
+        </w:rPr>
         <w:t>Hash Function</w:t>
       </w:r>
     </w:p>
     <w:p>
+      <w:pPr>
+        <w:spacing w:line="360" w:lineRule="auto"/>
+        <w:ind w:firstLine="720"/>
+      </w:pPr>
       <w:r>
         <w:t xml:space="preserve">The code implements the SHA-1 hashing algorithm, which is a cryptographic hash function that produces a 160-bit (20-byte) hash value. The SHA-1 algorithm operates on messages of up to 2^64 bits and processes the message in 512-bit blocks. </w:t>
       </w:r>
@@ -1675,24 +1853,45 @@
     <w:p>
       <w:pPr>
         <w:pStyle w:val="Heading2"/>
-      </w:pPr>
-      <w:r>
+        <w:spacing w:line="360" w:lineRule="auto"/>
+        <w:rPr>
+          <w:sz w:val="24"/>
+          <w:szCs w:val="24"/>
+        </w:rPr>
+      </w:pPr>
+      <w:r>
+        <w:rPr>
+          <w:sz w:val="24"/>
+          <w:szCs w:val="24"/>
+        </w:rPr>
         <w:t>Message Authentication Code</w:t>
       </w:r>
     </w:p>
     <w:p>
+      <w:pPr>
+        <w:spacing w:line="360" w:lineRule="auto"/>
+        <w:ind w:firstLine="720"/>
+      </w:pPr>
       <w:r>
         <w:t xml:space="preserve">The code also implements the HMAC algorithm, which is a mechanism for message authentication using a cryptographic hash function in combination with a secret key. The code uses four constants, called K values, as inputs to the SHA-1 algorithm. </w:t>
       </w:r>
     </w:p>
     <w:p>
+      <w:pPr>
+        <w:spacing w:line="360" w:lineRule="auto"/>
+        <w:ind w:firstLine="720"/>
+      </w:pPr>
       <w:r>
         <w:t>These K values are used in the calculation of the intermediate hash values and are specific to the SHA-1 algorithm. The code includes several helper functions, including a padding function that pads the message to be hashed to ensure it is a multiple of 512 bits, a function for circular left shift rotation, and a function that applies the SHA-1 algorithm to the padded message to generate the hash value.</w:t>
       </w:r>
     </w:p>
-    <w:p/>
-    <w:p>
-      <w:r>
+    <w:p>
+      <w:pPr>
+        <w:spacing w:line="360" w:lineRule="auto"/>
+        <w:ind w:firstLine="720"/>
+      </w:pPr>
+      <w:r>
+        <w:lastRenderedPageBreak/>
         <w:t>Finally, the code includes a function for generating a secret key for use with the HMAC algorithm</w:t>
       </w:r>
       <w:r>
@@ -1707,6 +1906,127 @@
     </w:sectPr>
   </w:body>
 </w:document>
+</file>
+
+<file path=word/numbering.xml><?xml version="1.0" encoding="utf-8"?>
+<w:numbering xmlns:wpc="http://schemas.microsoft.com/office/word/2010/wordprocessingCanvas" xmlns:cx="http://schemas.microsoft.com/office/drawing/2014/chartex" xmlns:cx1="http://schemas.microsoft.com/office/drawing/2015/9/8/chartex" xmlns:cx2="http://schemas.microsoft.com/office/drawing/2015/10/21/chartex" xmlns:cx3="http://schemas.microsoft.com/office/drawing/2016/5/9/chartex" xmlns:cx4="http://schemas.microsoft.com/office/drawing/2016/5/10/chartex" xmlns:cx5="http://schemas.microsoft.com/office/drawing/2016/5/11/chartex" xmlns:cx6="http://schemas.microsoft.com/office/drawing/2016/5/12/chartex" xmlns:cx7="http://schemas.microsoft.com/office/drawing/2016/5/13/chartex" xmlns:cx8="http://schemas.microsoft.com/office/drawing/2016/5/14/chartex" xmlns:mc="http://schemas.openxmlformats.org/markup-compatibility/2006" xmlns:aink="http://schemas.microsoft.com/office/drawing/2016/ink" xmlns:am3d="http://schemas.microsoft.com/office/drawing/2017/model3d" xmlns:o="urn:schemas-microsoft-com:office:office" xmlns:oel="http://schemas.microsoft.com/office/2019/extlst" xmlns:r="http://schemas.openxmlformats.org/officeDocument/2006/relationships" xmlns:m="http://schemas.openxmlformats.org/officeDocument/2006/math" xmlns:v="urn:schemas-microsoft-com:vml" xmlns:wp14="http://schemas.microsoft.com/office/word/2010/wordprocessingDrawing" xmlns:wp="http://schemas.openxmlformats.org/drawingml/2006/wordprocessingDrawing" xmlns:w10="urn:schemas-microsoft-com:office:word" xmlns:w="http://schemas.openxmlformats.org/wordprocessingml/2006/main" xmlns:w14="http://schemas.microsoft.com/office/word/2010/wordml" xmlns:w15="http://schemas.microsoft.com/office/word/2012/wordml" xmlns:w16cex="http://schemas.microsoft.com/office/word/2018/wordml/cex" xmlns:w16cid="http://schemas.microsoft.com/office/word/2016/wordml/cid" xmlns:w16="http://schemas.microsoft.com/office/word/2018/wordml" xmlns:w16du="http://schemas.microsoft.com/office/word/2023/wordml/word16du" xmlns:w16sdtdh="http://schemas.microsoft.com/office/word/2020/wordml/sdtdatahash" xmlns:w16se="http://schemas.microsoft.com/office/word/2015/wordml/symex" xmlns:wpg="http://schemas.microsoft.com/office/word/2010/wordprocessingGroup" xmlns:wpi="http://schemas.microsoft.com/office/word/2010/wordprocessingInk" xmlns:wne="http://schemas.microsoft.com/office/word/2006/wordml" xmlns:wps="http://schemas.microsoft.com/office/word/2010/wordprocessingShape" mc:Ignorable="w14 w15 w16se w16cid w16 w16cex w16sdtdh wp14">
+  <w:abstractNum w:abstractNumId="0" w15:restartNumberingAfterBreak="0">
+    <w:nsid w:val="1CA05607"/>
+    <w:multiLevelType w:val="hybridMultilevel"/>
+    <w:tmpl w:val="2250DCF0"/>
+    <w:lvl w:ilvl="0" w:tplc="04090001">
+      <w:start w:val="1"/>
+      <w:numFmt w:val="bullet"/>
+      <w:lvlText w:val=""/>
+      <w:lvlJc w:val="left"/>
+      <w:pPr>
+        <w:ind w:left="720" w:hanging="360"/>
+      </w:pPr>
+      <w:rPr>
+        <w:rFonts w:ascii="Symbol" w:hAnsi="Symbol" w:hint="default"/>
+      </w:rPr>
+    </w:lvl>
+    <w:lvl w:ilvl="1" w:tplc="04090003" w:tentative="1">
+      <w:start w:val="1"/>
+      <w:numFmt w:val="bullet"/>
+      <w:lvlText w:val="o"/>
+      <w:lvlJc w:val="left"/>
+      <w:pPr>
+        <w:ind w:left="1440" w:hanging="360"/>
+      </w:pPr>
+      <w:rPr>
+        <w:rFonts w:ascii="Courier New" w:hAnsi="Courier New" w:cs="Courier New" w:hint="default"/>
+      </w:rPr>
+    </w:lvl>
+    <w:lvl w:ilvl="2" w:tplc="04090005" w:tentative="1">
+      <w:start w:val="1"/>
+      <w:numFmt w:val="bullet"/>
+      <w:lvlText w:val=""/>
+      <w:lvlJc w:val="left"/>
+      <w:pPr>
+        <w:ind w:left="2160" w:hanging="360"/>
+      </w:pPr>
+      <w:rPr>
+        <w:rFonts w:ascii="Wingdings" w:hAnsi="Wingdings" w:hint="default"/>
+      </w:rPr>
+    </w:lvl>
+    <w:lvl w:ilvl="3" w:tplc="04090001" w:tentative="1">
+      <w:start w:val="1"/>
+      <w:numFmt w:val="bullet"/>
+      <w:lvlText w:val=""/>
+      <w:lvlJc w:val="left"/>
+      <w:pPr>
+        <w:ind w:left="2880" w:hanging="360"/>
+      </w:pPr>
+      <w:rPr>
+        <w:rFonts w:ascii="Symbol" w:hAnsi="Symbol" w:hint="default"/>
+      </w:rPr>
+    </w:lvl>
+    <w:lvl w:ilvl="4" w:tplc="04090003" w:tentative="1">
+      <w:start w:val="1"/>
+      <w:numFmt w:val="bullet"/>
+      <w:lvlText w:val="o"/>
+      <w:lvlJc w:val="left"/>
+      <w:pPr>
+        <w:ind w:left="3600" w:hanging="360"/>
+      </w:pPr>
+      <w:rPr>
+        <w:rFonts w:ascii="Courier New" w:hAnsi="Courier New" w:cs="Courier New" w:hint="default"/>
+      </w:rPr>
+    </w:lvl>
+    <w:lvl w:ilvl="5" w:tplc="04090005" w:tentative="1">
+      <w:start w:val="1"/>
+      <w:numFmt w:val="bullet"/>
+      <w:lvlText w:val=""/>
+      <w:lvlJc w:val="left"/>
+      <w:pPr>
+        <w:ind w:left="4320" w:hanging="360"/>
+      </w:pPr>
+      <w:rPr>
+        <w:rFonts w:ascii="Wingdings" w:hAnsi="Wingdings" w:hint="default"/>
+      </w:rPr>
+    </w:lvl>
+    <w:lvl w:ilvl="6" w:tplc="04090001" w:tentative="1">
+      <w:start w:val="1"/>
+      <w:numFmt w:val="bullet"/>
+      <w:lvlText w:val=""/>
+      <w:lvlJc w:val="left"/>
+      <w:pPr>
+        <w:ind w:left="5040" w:hanging="360"/>
+      </w:pPr>
+      <w:rPr>
+        <w:rFonts w:ascii="Symbol" w:hAnsi="Symbol" w:hint="default"/>
+      </w:rPr>
+    </w:lvl>
+    <w:lvl w:ilvl="7" w:tplc="04090003" w:tentative="1">
+      <w:start w:val="1"/>
+      <w:numFmt w:val="bullet"/>
+      <w:lvlText w:val="o"/>
+      <w:lvlJc w:val="left"/>
+      <w:pPr>
+        <w:ind w:left="5760" w:hanging="360"/>
+      </w:pPr>
+      <w:rPr>
+        <w:rFonts w:ascii="Courier New" w:hAnsi="Courier New" w:cs="Courier New" w:hint="default"/>
+      </w:rPr>
+    </w:lvl>
+    <w:lvl w:ilvl="8" w:tplc="04090005" w:tentative="1">
+      <w:start w:val="1"/>
+      <w:numFmt w:val="bullet"/>
+      <w:lvlText w:val=""/>
+      <w:lvlJc w:val="left"/>
+      <w:pPr>
+        <w:ind w:left="6480" w:hanging="360"/>
+      </w:pPr>
+      <w:rPr>
+        <w:rFonts w:ascii="Wingdings" w:hAnsi="Wingdings" w:hint="default"/>
+      </w:rPr>
+    </w:lvl>
+  </w:abstractNum>
+  <w:num w:numId="1" w16cid:durableId="601186587">
+    <w:abstractNumId w:val="0"/>
+  </w:num>
+</w:numbering>
 </file>
 
 <file path=word/styles.xml><?xml version="1.0" encoding="utf-8"?>
@@ -2206,6 +2526,51 @@
       <w:szCs w:val="26"/>
     </w:rPr>
   </w:style>
+  <w:style w:type="paragraph" w:styleId="ListParagraph">
+    <w:name w:val="List Paragraph"/>
+    <w:basedOn w:val="Normal"/>
+    <w:uiPriority w:val="34"/>
+    <w:qFormat/>
+    <w:rsid w:val="00EA5664"/>
+    <w:pPr>
+      <w:ind w:left="720"/>
+      <w:contextualSpacing/>
+    </w:pPr>
+  </w:style>
+  <w:style w:type="paragraph" w:styleId="Title">
+    <w:name w:val="Title"/>
+    <w:basedOn w:val="Normal"/>
+    <w:next w:val="Normal"/>
+    <w:link w:val="TitleChar"/>
+    <w:uiPriority w:val="10"/>
+    <w:qFormat/>
+    <w:rsid w:val="00FD0092"/>
+    <w:pPr>
+      <w:spacing w:after="0" w:line="240" w:lineRule="auto"/>
+      <w:contextualSpacing/>
+    </w:pPr>
+    <w:rPr>
+      <w:rFonts w:asciiTheme="majorHAnsi" w:eastAsiaTheme="majorEastAsia" w:hAnsiTheme="majorHAnsi" w:cstheme="majorBidi"/>
+      <w:spacing w:val="-10"/>
+      <w:kern w:val="28"/>
+      <w:sz w:val="56"/>
+      <w:szCs w:val="56"/>
+    </w:rPr>
+  </w:style>
+  <w:style w:type="character" w:customStyle="1" w:styleId="TitleChar">
+    <w:name w:val="Title Char"/>
+    <w:basedOn w:val="DefaultParagraphFont"/>
+    <w:link w:val="Title"/>
+    <w:uiPriority w:val="10"/>
+    <w:rsid w:val="00FD0092"/>
+    <w:rPr>
+      <w:rFonts w:asciiTheme="majorHAnsi" w:eastAsiaTheme="majorEastAsia" w:hAnsiTheme="majorHAnsi" w:cstheme="majorBidi"/>
+      <w:spacing w:val="-10"/>
+      <w:kern w:val="28"/>
+      <w:sz w:val="56"/>
+      <w:szCs w:val="56"/>
+    </w:rPr>
+  </w:style>
 </w:styles>
 </file>
 

</xml_diff>

<commit_message>
ElGamal and Pallier Doc Update
</commit_message>
<xml_diff>
--- a/project/white hate write-up.docx
+++ b/project/white hate write-up.docx
@@ -1,6 +1,6 @@
 
 <file path=word/document.xml><?xml version="1.0" encoding="utf-8"?>
-<w:document xmlns:wpc="http://schemas.microsoft.com/office/word/2010/wordprocessingCanvas" xmlns:cx="http://schemas.microsoft.com/office/drawing/2014/chartex" xmlns:cx1="http://schemas.microsoft.com/office/drawing/2015/9/8/chartex" xmlns:cx2="http://schemas.microsoft.com/office/drawing/2015/10/21/chartex" xmlns:cx3="http://schemas.microsoft.com/office/drawing/2016/5/9/chartex" xmlns:cx4="http://schemas.microsoft.com/office/drawing/2016/5/10/chartex" xmlns:cx5="http://schemas.microsoft.com/office/drawing/2016/5/11/chartex" xmlns:cx6="http://schemas.microsoft.com/office/drawing/2016/5/12/chartex" xmlns:cx7="http://schemas.microsoft.com/office/drawing/2016/5/13/chartex" xmlns:cx8="http://schemas.microsoft.com/office/drawing/2016/5/14/chartex" xmlns:mc="http://schemas.openxmlformats.org/markup-compatibility/2006" xmlns:aink="http://schemas.microsoft.com/office/drawing/2016/ink" xmlns:am3d="http://schemas.microsoft.com/office/drawing/2017/model3d" xmlns:o="urn:schemas-microsoft-com:office:office" xmlns:oel="http://schemas.microsoft.com/office/2019/extlst" xmlns:r="http://schemas.openxmlformats.org/officeDocument/2006/relationships" xmlns:m="http://schemas.openxmlformats.org/officeDocument/2006/math" xmlns:v="urn:schemas-microsoft-com:vml" xmlns:wp14="http://schemas.microsoft.com/office/word/2010/wordprocessingDrawing" xmlns:wp="http://schemas.openxmlformats.org/drawingml/2006/wordprocessingDrawing" xmlns:w10="urn:schemas-microsoft-com:office:word" xmlns:w="http://schemas.openxmlformats.org/wordprocessingml/2006/main" xmlns:w14="http://schemas.microsoft.com/office/word/2010/wordml" xmlns:w15="http://schemas.microsoft.com/office/word/2012/wordml" xmlns:w16cex="http://schemas.microsoft.com/office/word/2018/wordml/cex" xmlns:w16cid="http://schemas.microsoft.com/office/word/2016/wordml/cid" xmlns:w16="http://schemas.microsoft.com/office/word/2018/wordml" xmlns:w16du="http://schemas.microsoft.com/office/word/2023/wordml/word16du" xmlns:w16sdtdh="http://schemas.microsoft.com/office/word/2020/wordml/sdtdatahash" xmlns:w16se="http://schemas.microsoft.com/office/word/2015/wordml/symex" xmlns:wpg="http://schemas.microsoft.com/office/word/2010/wordprocessingGroup" xmlns:wpi="http://schemas.microsoft.com/office/word/2010/wordprocessingInk" xmlns:wne="http://schemas.microsoft.com/office/word/2006/wordml" xmlns:wps="http://schemas.microsoft.com/office/word/2010/wordprocessingShape" mc:Ignorable="w14 w15 w16se w16cid w16 w16cex w16sdtdh wp14">
+<w:document xmlns:wpc="http://schemas.microsoft.com/office/word/2010/wordprocessingCanvas" xmlns:cx="http://schemas.microsoft.com/office/drawing/2014/chartex" xmlns:cx1="http://schemas.microsoft.com/office/drawing/2015/9/8/chartex" xmlns:cx2="http://schemas.microsoft.com/office/drawing/2015/10/21/chartex" xmlns:cx3="http://schemas.microsoft.com/office/drawing/2016/5/9/chartex" xmlns:cx4="http://schemas.microsoft.com/office/drawing/2016/5/10/chartex" xmlns:cx5="http://schemas.microsoft.com/office/drawing/2016/5/11/chartex" xmlns:cx6="http://schemas.microsoft.com/office/drawing/2016/5/12/chartex" xmlns:cx7="http://schemas.microsoft.com/office/drawing/2016/5/13/chartex" xmlns:cx8="http://schemas.microsoft.com/office/drawing/2016/5/14/chartex" xmlns:mc="http://schemas.openxmlformats.org/markup-compatibility/2006" xmlns:aink="http://schemas.microsoft.com/office/drawing/2016/ink" xmlns:am3d="http://schemas.microsoft.com/office/drawing/2017/model3d" xmlns:o="urn:schemas-microsoft-com:office:office" xmlns:r="http://schemas.openxmlformats.org/officeDocument/2006/relationships" xmlns:m="http://schemas.openxmlformats.org/officeDocument/2006/math" xmlns:v="urn:schemas-microsoft-com:vml" xmlns:wp14="http://schemas.microsoft.com/office/word/2010/wordprocessingDrawing" xmlns:wp="http://schemas.openxmlformats.org/drawingml/2006/wordprocessingDrawing" xmlns:w10="urn:schemas-microsoft-com:office:word" xmlns:w="http://schemas.openxmlformats.org/wordprocessingml/2006/main" xmlns:w14="http://schemas.microsoft.com/office/word/2010/wordml" xmlns:w15="http://schemas.microsoft.com/office/word/2012/wordml" xmlns:w16cid="http://schemas.microsoft.com/office/word/2016/wordml/cid" xmlns:w16se="http://schemas.microsoft.com/office/word/2015/wordml/symex" xmlns:wpg="http://schemas.microsoft.com/office/word/2010/wordprocessingGroup" xmlns:wpi="http://schemas.microsoft.com/office/word/2010/wordprocessingInk" xmlns:wne="http://schemas.microsoft.com/office/word/2006/wordml" xmlns:wps="http://schemas.microsoft.com/office/word/2010/wordprocessingShape" mc:Ignorable="w14 w15 w16se w16cid wp14">
   <w:body>
     <w:p>
       <w:pPr>
@@ -371,7 +371,23 @@
           <w:sz w:val="24"/>
           <w:szCs w:val="24"/>
         </w:rPr>
-        <w:t xml:space="preserve">has an additional feature. Clients can choose which public key ciphers they wish to use with the server. This grants an extra level of independence from the protocol while still benefiting from the security it provides. Consider a client that does not think ElGamal is secure enough for the messages they want to send. They can opt to use RSA instead. </w:t>
+        <w:t xml:space="preserve">has an additional feature. Clients can choose which public key ciphers they wish to use with the server. This grants an extra level of independence from the protocol while still benefiting from the security it provides. Consider a client that does not think </w:t>
+      </w:r>
+      <w:proofErr w:type="spellStart"/>
+      <w:r>
+        <w:rPr>
+          <w:sz w:val="24"/>
+          <w:szCs w:val="24"/>
+        </w:rPr>
+        <w:t>ElGamal</w:t>
+      </w:r>
+      <w:proofErr w:type="spellEnd"/>
+      <w:r>
+        <w:rPr>
+          <w:sz w:val="24"/>
+          <w:szCs w:val="24"/>
+        </w:rPr>
+        <w:t xml:space="preserve"> is secure enough for the messages they want to send. They can opt to use RSA instead. </w:t>
       </w:r>
     </w:p>
     <w:p>
@@ -458,7 +474,15 @@
           <w:sz w:val="24"/>
           <w:szCs w:val="24"/>
         </w:rPr>
-        <w:t>, the post handshake process can begin.</w:t>
+        <w:t xml:space="preserve">, the post </w:t>
+      </w:r>
+      <w:r>
+        <w:rPr>
+          <w:sz w:val="24"/>
+          <w:szCs w:val="24"/>
+        </w:rPr>
+        <w:lastRenderedPageBreak/>
+        <w:t>handshake process can begin.</w:t>
       </w:r>
       <w:r>
         <w:rPr>
@@ -1240,7 +1264,15 @@
           <w:sz w:val="24"/>
           <w:szCs w:val="24"/>
         </w:rPr>
-        <w:t xml:space="preserve">certificate, leading to a valid session key. </w:t>
+        <w:t xml:space="preserve">certificate, </w:t>
+      </w:r>
+      <w:r>
+        <w:rPr>
+          <w:sz w:val="24"/>
+          <w:szCs w:val="24"/>
+        </w:rPr>
+        <w:lastRenderedPageBreak/>
+        <w:t xml:space="preserve">leading to a valid session key. </w:t>
       </w:r>
       <w:r>
         <w:rPr>
@@ -1531,7 +1563,15 @@
           <w:sz w:val="24"/>
           <w:szCs w:val="24"/>
         </w:rPr>
-        <w:t xml:space="preserve"> encrypted </w:t>
+        <w:t xml:space="preserve"> </w:t>
+      </w:r>
+      <w:r>
+        <w:rPr>
+          <w:sz w:val="24"/>
+          <w:szCs w:val="24"/>
+        </w:rPr>
+        <w:lastRenderedPageBreak/>
+        <w:t xml:space="preserve">encrypted </w:t>
       </w:r>
       <w:r>
         <w:rPr>
@@ -1854,8 +1894,17 @@
           <w:sz w:val="24"/>
           <w:szCs w:val="24"/>
         </w:rPr>
-        <w:t xml:space="preserve"> ElGamal</w:t>
-      </w:r>
+        <w:t xml:space="preserve"> </w:t>
+      </w:r>
+      <w:proofErr w:type="spellStart"/>
+      <w:r>
+        <w:rPr>
+          <w:sz w:val="24"/>
+          <w:szCs w:val="24"/>
+        </w:rPr>
+        <w:t>ElGamal</w:t>
+      </w:r>
+      <w:proofErr w:type="spellEnd"/>
       <w:r>
         <w:rPr>
           <w:sz w:val="24"/>
@@ -1971,6 +2020,7 @@
           <w:szCs w:val="28"/>
         </w:rPr>
       </w:pPr>
+      <w:proofErr w:type="spellStart"/>
       <w:r>
         <w:rPr>
           <w:sz w:val="28"/>
@@ -1983,8 +2033,25 @@
           <w:sz w:val="28"/>
           <w:szCs w:val="28"/>
         </w:rPr>
-        <w:t>ivest-Shamir-Adleman</w:t>
-      </w:r>
+        <w:t>ivest</w:t>
+      </w:r>
+      <w:proofErr w:type="spellEnd"/>
+      <w:r>
+        <w:rPr>
+          <w:sz w:val="28"/>
+          <w:szCs w:val="28"/>
+        </w:rPr>
+        <w:t>-Shamir-</w:t>
+      </w:r>
+      <w:proofErr w:type="spellStart"/>
+      <w:r>
+        <w:rPr>
+          <w:sz w:val="28"/>
+          <w:szCs w:val="28"/>
+        </w:rPr>
+        <w:t>Adleman</w:t>
+      </w:r>
+      <w:proofErr w:type="spellEnd"/>
     </w:p>
     <w:p>
       <w:pPr>
@@ -2025,12 +2092,37 @@
         </w:rPr>
         <w:t xml:space="preserve"> </w:t>
       </w:r>
-      <w:r>
-        <w:rPr>
-          <w:sz w:val="24"/>
-          <w:szCs w:val="24"/>
-        </w:rPr>
-        <w:t>Rivest-Shamir-Adleman (</w:t>
+      <w:proofErr w:type="spellStart"/>
+      <w:r>
+        <w:rPr>
+          <w:sz w:val="24"/>
+          <w:szCs w:val="24"/>
+        </w:rPr>
+        <w:t>Rivest</w:t>
+      </w:r>
+      <w:proofErr w:type="spellEnd"/>
+      <w:r>
+        <w:rPr>
+          <w:sz w:val="24"/>
+          <w:szCs w:val="24"/>
+        </w:rPr>
+        <w:t>-Shamir-</w:t>
+      </w:r>
+      <w:proofErr w:type="spellStart"/>
+      <w:r>
+        <w:rPr>
+          <w:sz w:val="24"/>
+          <w:szCs w:val="24"/>
+        </w:rPr>
+        <w:t>Adleman</w:t>
+      </w:r>
+      <w:proofErr w:type="spellEnd"/>
+      <w:r>
+        <w:rPr>
+          <w:sz w:val="24"/>
+          <w:szCs w:val="24"/>
+        </w:rPr>
+        <w:t xml:space="preserve"> (</w:t>
       </w:r>
       <w:r>
         <w:rPr>
@@ -2138,6 +2230,7 @@
           <w:sz w:val="24"/>
           <w:szCs w:val="24"/>
         </w:rPr>
+        <w:lastRenderedPageBreak/>
         <w:t>1)</w:t>
       </w:r>
       <w:r>
@@ -2423,7 +2516,39 @@
           <w:sz w:val="24"/>
           <w:szCs w:val="24"/>
         </w:rPr>
-        <w:t xml:space="preserve">k – mLen – (2*hLen) </w:t>
+        <w:t xml:space="preserve">k – </w:t>
+      </w:r>
+      <w:proofErr w:type="spellStart"/>
+      <w:r>
+        <w:rPr>
+          <w:sz w:val="24"/>
+          <w:szCs w:val="24"/>
+        </w:rPr>
+        <w:t>mLen</w:t>
+      </w:r>
+      <w:proofErr w:type="spellEnd"/>
+      <w:r>
+        <w:rPr>
+          <w:sz w:val="24"/>
+          <w:szCs w:val="24"/>
+        </w:rPr>
+        <w:t xml:space="preserve"> – (2*</w:t>
+      </w:r>
+      <w:proofErr w:type="spellStart"/>
+      <w:r>
+        <w:rPr>
+          <w:sz w:val="24"/>
+          <w:szCs w:val="24"/>
+        </w:rPr>
+        <w:t>hLen</w:t>
+      </w:r>
+      <w:proofErr w:type="spellEnd"/>
+      <w:r>
+        <w:rPr>
+          <w:sz w:val="24"/>
+          <w:szCs w:val="24"/>
+        </w:rPr>
+        <w:t xml:space="preserve">) </w:t>
       </w:r>
       <w:r>
         <w:rPr>
@@ -2460,12 +2585,37 @@
         </w:rPr>
         <w:t xml:space="preserve">, </w:t>
       </w:r>
-      <w:r>
-        <w:rPr>
-          <w:sz w:val="24"/>
-          <w:szCs w:val="24"/>
-        </w:rPr>
-        <w:t xml:space="preserve">mLen equals the byte length of the message to encrypt, and hLen equals the byte length of any given output from </w:t>
+      <w:proofErr w:type="spellStart"/>
+      <w:r>
+        <w:rPr>
+          <w:sz w:val="24"/>
+          <w:szCs w:val="24"/>
+        </w:rPr>
+        <w:t>mLen</w:t>
+      </w:r>
+      <w:proofErr w:type="spellEnd"/>
+      <w:r>
+        <w:rPr>
+          <w:sz w:val="24"/>
+          <w:szCs w:val="24"/>
+        </w:rPr>
+        <w:t xml:space="preserve"> equals the byte length of the message to encrypt, and </w:t>
+      </w:r>
+      <w:proofErr w:type="spellStart"/>
+      <w:r>
+        <w:rPr>
+          <w:sz w:val="24"/>
+          <w:szCs w:val="24"/>
+        </w:rPr>
+        <w:t>hLen</w:t>
+      </w:r>
+      <w:proofErr w:type="spellEnd"/>
+      <w:r>
+        <w:rPr>
+          <w:sz w:val="24"/>
+          <w:szCs w:val="24"/>
+        </w:rPr>
+        <w:t xml:space="preserve"> equals the byte length of any given output from </w:t>
       </w:r>
       <w:r>
         <w:rPr>
@@ -2552,7 +2702,23 @@
           <w:sz w:val="24"/>
           <w:szCs w:val="24"/>
         </w:rPr>
-        <w:t xml:space="preserve"> One generates a random value as the seed for the MGF, ensuring it has the same length as hLen.</w:t>
+        <w:t xml:space="preserve"> One generates a random value as the seed for the MGF, ensuring it has the same length as </w:t>
+      </w:r>
+      <w:proofErr w:type="spellStart"/>
+      <w:r>
+        <w:rPr>
+          <w:sz w:val="24"/>
+          <w:szCs w:val="24"/>
+        </w:rPr>
+        <w:t>hLen</w:t>
+      </w:r>
+      <w:proofErr w:type="spellEnd"/>
+      <w:r>
+        <w:rPr>
+          <w:sz w:val="24"/>
+          <w:szCs w:val="24"/>
+        </w:rPr>
+        <w:t>.</w:t>
       </w:r>
       <w:r>
         <w:rPr>
@@ -2611,7 +2777,23 @@
           <w:sz w:val="24"/>
           <w:szCs w:val="24"/>
         </w:rPr>
-        <w:t xml:space="preserve">is XOR’d with the output of </w:t>
+        <w:t xml:space="preserve">is </w:t>
+      </w:r>
+      <w:proofErr w:type="spellStart"/>
+      <w:r>
+        <w:rPr>
+          <w:sz w:val="24"/>
+          <w:szCs w:val="24"/>
+        </w:rPr>
+        <w:t>XOR’d</w:t>
+      </w:r>
+      <w:proofErr w:type="spellEnd"/>
+      <w:r>
+        <w:rPr>
+          <w:sz w:val="24"/>
+          <w:szCs w:val="24"/>
+        </w:rPr>
+        <w:t xml:space="preserve"> with the output of </w:t>
       </w:r>
       <w:r>
         <w:rPr>
@@ -2681,15 +2863,40 @@
           <w:sz w:val="24"/>
           <w:szCs w:val="24"/>
         </w:rPr>
-        <w:t xml:space="preserve"> k – hLen – 1</w:t>
-      </w:r>
-      <w:r>
-        <w:rPr>
-          <w:sz w:val="24"/>
-          <w:szCs w:val="24"/>
-        </w:rPr>
-        <w:t xml:space="preserve"> bytes</w:t>
-      </w:r>
+        <w:t xml:space="preserve"> k – </w:t>
+      </w:r>
+      <w:proofErr w:type="spellStart"/>
+      <w:r>
+        <w:rPr>
+          <w:sz w:val="24"/>
+          <w:szCs w:val="24"/>
+        </w:rPr>
+        <w:t>hLen</w:t>
+      </w:r>
+      <w:proofErr w:type="spellEnd"/>
+      <w:r>
+        <w:rPr>
+          <w:sz w:val="24"/>
+          <w:szCs w:val="24"/>
+        </w:rPr>
+        <w:t xml:space="preserve"> – 1</w:t>
+      </w:r>
+      <w:r>
+        <w:rPr>
+          <w:sz w:val="24"/>
+          <w:szCs w:val="24"/>
+        </w:rPr>
+        <w:t xml:space="preserve"> </w:t>
+      </w:r>
+      <w:proofErr w:type="gramStart"/>
+      <w:r>
+        <w:rPr>
+          <w:sz w:val="24"/>
+          <w:szCs w:val="24"/>
+        </w:rPr>
+        <w:t>bytes</w:t>
+      </w:r>
+      <w:proofErr w:type="gramEnd"/>
       <w:r>
         <w:rPr>
           <w:sz w:val="24"/>
@@ -2730,7 +2937,24 @@
           <w:sz w:val="24"/>
           <w:szCs w:val="24"/>
         </w:rPr>
-        <w:t xml:space="preserve"> We use it to generate a string of length hLen. </w:t>
+        <w:t xml:space="preserve"> We use it to generate a string of length </w:t>
+      </w:r>
+      <w:proofErr w:type="spellStart"/>
+      <w:r>
+        <w:rPr>
+          <w:sz w:val="24"/>
+          <w:szCs w:val="24"/>
+        </w:rPr>
+        <w:lastRenderedPageBreak/>
+        <w:t>hLen</w:t>
+      </w:r>
+      <w:proofErr w:type="spellEnd"/>
+      <w:r>
+        <w:rPr>
+          <w:sz w:val="24"/>
+          <w:szCs w:val="24"/>
+        </w:rPr>
+        <w:t xml:space="preserve">. </w:t>
       </w:r>
       <w:r>
         <w:rPr>
@@ -2758,7 +2982,23 @@
           <w:sz w:val="24"/>
           <w:szCs w:val="24"/>
         </w:rPr>
-        <w:t xml:space="preserve">ask the original random value seed by XOR’ing it with this </w:t>
+        <w:t xml:space="preserve">ask the original random value seed by </w:t>
+      </w:r>
+      <w:proofErr w:type="spellStart"/>
+      <w:r>
+        <w:rPr>
+          <w:sz w:val="24"/>
+          <w:szCs w:val="24"/>
+        </w:rPr>
+        <w:t>XOR’ing</w:t>
+      </w:r>
+      <w:proofErr w:type="spellEnd"/>
+      <w:r>
+        <w:rPr>
+          <w:sz w:val="24"/>
+          <w:szCs w:val="24"/>
+        </w:rPr>
+        <w:t xml:space="preserve"> it with this </w:t>
       </w:r>
       <w:r>
         <w:rPr>
@@ -2896,7 +3136,23 @@
           <w:sz w:val="24"/>
           <w:szCs w:val="24"/>
         </w:rPr>
-        <w:t>We want to ‘undo’ the masking that occurred by XOR’ing an</w:t>
+        <w:t xml:space="preserve">We want to ‘undo’ the masking that occurred by </w:t>
+      </w:r>
+      <w:proofErr w:type="spellStart"/>
+      <w:r>
+        <w:rPr>
+          <w:sz w:val="24"/>
+          <w:szCs w:val="24"/>
+        </w:rPr>
+        <w:t>XOR’ing</w:t>
+      </w:r>
+      <w:proofErr w:type="spellEnd"/>
+      <w:r>
+        <w:rPr>
+          <w:sz w:val="24"/>
+          <w:szCs w:val="24"/>
+        </w:rPr>
+        <w:t xml:space="preserve"> an</w:t>
       </w:r>
       <w:r>
         <w:rPr>
@@ -2994,8 +3250,17 @@
           <w:sz w:val="24"/>
           <w:szCs w:val="24"/>
         </w:rPr>
-        <w:t xml:space="preserve"> of DB = MGF(</w:t>
-      </w:r>
+        <w:t xml:space="preserve"> of DB = </w:t>
+      </w:r>
+      <w:proofErr w:type="gramStart"/>
+      <w:r>
+        <w:rPr>
+          <w:sz w:val="24"/>
+          <w:szCs w:val="24"/>
+        </w:rPr>
+        <w:t>MGF(</w:t>
+      </w:r>
+      <w:proofErr w:type="gramEnd"/>
       <w:r>
         <w:rPr>
           <w:sz w:val="24"/>
@@ -3015,7 +3280,23 @@
           <w:sz w:val="24"/>
           <w:szCs w:val="24"/>
         </w:rPr>
-        <w:t>k – hLen - 1</w:t>
+        <w:t xml:space="preserve">k – </w:t>
+      </w:r>
+      <w:proofErr w:type="spellStart"/>
+      <w:r>
+        <w:rPr>
+          <w:sz w:val="24"/>
+          <w:szCs w:val="24"/>
+        </w:rPr>
+        <w:t>hLen</w:t>
+      </w:r>
+      <w:proofErr w:type="spellEnd"/>
+      <w:r>
+        <w:rPr>
+          <w:sz w:val="24"/>
+          <w:szCs w:val="24"/>
+        </w:rPr>
+        <w:t xml:space="preserve"> - 1</w:t>
       </w:r>
       <w:r>
         <w:rPr>
@@ -3102,14 +3383,46 @@
           <w:sz w:val="24"/>
           <w:szCs w:val="24"/>
         </w:rPr>
-        <w:t xml:space="preserve"> ^ MGF(seed,</w:t>
-      </w:r>
-      <w:r>
-        <w:rPr>
-          <w:sz w:val="24"/>
-          <w:szCs w:val="24"/>
-        </w:rPr>
-        <w:t xml:space="preserve"> k – hLen - 1</w:t>
+        <w:t xml:space="preserve"> ^ </w:t>
+      </w:r>
+      <w:proofErr w:type="gramStart"/>
+      <w:r>
+        <w:rPr>
+          <w:sz w:val="24"/>
+          <w:szCs w:val="24"/>
+        </w:rPr>
+        <w:t>MGF(</w:t>
+      </w:r>
+      <w:proofErr w:type="gramEnd"/>
+      <w:r>
+        <w:rPr>
+          <w:sz w:val="24"/>
+          <w:szCs w:val="24"/>
+        </w:rPr>
+        <w:t>seed,</w:t>
+      </w:r>
+      <w:r>
+        <w:rPr>
+          <w:sz w:val="24"/>
+          <w:szCs w:val="24"/>
+        </w:rPr>
+        <w:t xml:space="preserve"> k – </w:t>
+      </w:r>
+      <w:proofErr w:type="spellStart"/>
+      <w:r>
+        <w:rPr>
+          <w:sz w:val="24"/>
+          <w:szCs w:val="24"/>
+        </w:rPr>
+        <w:t>hLen</w:t>
+      </w:r>
+      <w:proofErr w:type="spellEnd"/>
+      <w:r>
+        <w:rPr>
+          <w:sz w:val="24"/>
+          <w:szCs w:val="24"/>
+        </w:rPr>
+        <w:t xml:space="preserve"> - 1</w:t>
       </w:r>
       <w:r>
         <w:rPr>
@@ -3147,7 +3460,55 @@
           <w:sz w:val="24"/>
           <w:szCs w:val="24"/>
         </w:rPr>
-        <w:t>(MGF(seed, k – hLen - 1) ^ DB) ^ MGF(seed, k – hLen - 1)</w:t>
+        <w:t>(</w:t>
+      </w:r>
+      <w:proofErr w:type="gramStart"/>
+      <w:r>
+        <w:rPr>
+          <w:sz w:val="24"/>
+          <w:szCs w:val="24"/>
+        </w:rPr>
+        <w:t>MGF(</w:t>
+      </w:r>
+      <w:proofErr w:type="gramEnd"/>
+      <w:r>
+        <w:rPr>
+          <w:sz w:val="24"/>
+          <w:szCs w:val="24"/>
+        </w:rPr>
+        <w:t xml:space="preserve">seed, k – </w:t>
+      </w:r>
+      <w:proofErr w:type="spellStart"/>
+      <w:r>
+        <w:rPr>
+          <w:sz w:val="24"/>
+          <w:szCs w:val="24"/>
+        </w:rPr>
+        <w:t>hLen</w:t>
+      </w:r>
+      <w:proofErr w:type="spellEnd"/>
+      <w:r>
+        <w:rPr>
+          <w:sz w:val="24"/>
+          <w:szCs w:val="24"/>
+        </w:rPr>
+        <w:t xml:space="preserve"> - 1) ^ DB) ^ MGF(seed, k – </w:t>
+      </w:r>
+      <w:proofErr w:type="spellStart"/>
+      <w:r>
+        <w:rPr>
+          <w:sz w:val="24"/>
+          <w:szCs w:val="24"/>
+        </w:rPr>
+        <w:t>hLen</w:t>
+      </w:r>
+      <w:proofErr w:type="spellEnd"/>
+      <w:r>
+        <w:rPr>
+          <w:sz w:val="24"/>
+          <w:szCs w:val="24"/>
+        </w:rPr>
+        <w:t xml:space="preserve"> - 1)</w:t>
       </w:r>
       <w:r>
         <w:rPr>
@@ -3186,7 +3547,55 @@
           <w:sz w:val="24"/>
           <w:szCs w:val="24"/>
         </w:rPr>
-        <w:t>(MGF(seed, k – hLen - 1) ^ MGF(seed, k – hLen - 1)) ^ DB</w:t>
+        <w:t>(</w:t>
+      </w:r>
+      <w:proofErr w:type="gramStart"/>
+      <w:r>
+        <w:rPr>
+          <w:sz w:val="24"/>
+          <w:szCs w:val="24"/>
+        </w:rPr>
+        <w:t>MGF(</w:t>
+      </w:r>
+      <w:proofErr w:type="gramEnd"/>
+      <w:r>
+        <w:rPr>
+          <w:sz w:val="24"/>
+          <w:szCs w:val="24"/>
+        </w:rPr>
+        <w:t xml:space="preserve">seed, k – </w:t>
+      </w:r>
+      <w:proofErr w:type="spellStart"/>
+      <w:r>
+        <w:rPr>
+          <w:sz w:val="24"/>
+          <w:szCs w:val="24"/>
+        </w:rPr>
+        <w:t>hLen</w:t>
+      </w:r>
+      <w:proofErr w:type="spellEnd"/>
+      <w:r>
+        <w:rPr>
+          <w:sz w:val="24"/>
+          <w:szCs w:val="24"/>
+        </w:rPr>
+        <w:t xml:space="preserve"> - 1) ^ MGF(seed, k – </w:t>
+      </w:r>
+      <w:proofErr w:type="spellStart"/>
+      <w:r>
+        <w:rPr>
+          <w:sz w:val="24"/>
+          <w:szCs w:val="24"/>
+        </w:rPr>
+        <w:t>hLen</w:t>
+      </w:r>
+      <w:proofErr w:type="spellEnd"/>
+      <w:r>
+        <w:rPr>
+          <w:sz w:val="24"/>
+          <w:szCs w:val="24"/>
+        </w:rPr>
+        <w:t xml:space="preserve"> - 1)) ^ DB</w:t>
       </w:r>
       <w:r>
         <w:rPr>
@@ -3306,6 +3715,7 @@
           <w:sz w:val="24"/>
           <w:szCs w:val="24"/>
         </w:rPr>
+        <w:lastRenderedPageBreak/>
         <w:t>First</w:t>
       </w:r>
       <w:r>
@@ -3355,7 +3765,55 @@
           <w:sz w:val="24"/>
           <w:szCs w:val="24"/>
         </w:rPr>
-        <w:t>the first byte as Y, the next hLen bytes as the masked seed, and the remaining k – hLen – 1 bytes as the masked DB.</w:t>
+        <w:t xml:space="preserve">the first byte as Y, the next </w:t>
+      </w:r>
+      <w:proofErr w:type="spellStart"/>
+      <w:r>
+        <w:rPr>
+          <w:sz w:val="24"/>
+          <w:szCs w:val="24"/>
+        </w:rPr>
+        <w:t>hLen</w:t>
+      </w:r>
+      <w:proofErr w:type="spellEnd"/>
+      <w:r>
+        <w:rPr>
+          <w:sz w:val="24"/>
+          <w:szCs w:val="24"/>
+        </w:rPr>
+        <w:t xml:space="preserve"> bytes as the masked seed, and the remaining k – </w:t>
+      </w:r>
+      <w:proofErr w:type="spellStart"/>
+      <w:r>
+        <w:rPr>
+          <w:sz w:val="24"/>
+          <w:szCs w:val="24"/>
+        </w:rPr>
+        <w:t>hLen</w:t>
+      </w:r>
+      <w:proofErr w:type="spellEnd"/>
+      <w:r>
+        <w:rPr>
+          <w:sz w:val="24"/>
+          <w:szCs w:val="24"/>
+        </w:rPr>
+        <w:t xml:space="preserve"> – 1 </w:t>
+      </w:r>
+      <w:proofErr w:type="gramStart"/>
+      <w:r>
+        <w:rPr>
+          <w:sz w:val="24"/>
+          <w:szCs w:val="24"/>
+        </w:rPr>
+        <w:t>bytes</w:t>
+      </w:r>
+      <w:proofErr w:type="gramEnd"/>
+      <w:r>
+        <w:rPr>
+          <w:sz w:val="24"/>
+          <w:szCs w:val="24"/>
+        </w:rPr>
+        <w:t xml:space="preserve"> as the masked DB.</w:t>
       </w:r>
       <w:r>
         <w:rPr>
@@ -3376,7 +3834,23 @@
           <w:sz w:val="24"/>
           <w:szCs w:val="24"/>
         </w:rPr>
-        <w:t xml:space="preserve">MGF with masked DB as the input and a desired length of hLen. This is </w:t>
+        <w:t xml:space="preserve">MGF with masked DB as the input and a desired length of </w:t>
+      </w:r>
+      <w:proofErr w:type="spellStart"/>
+      <w:r>
+        <w:rPr>
+          <w:sz w:val="24"/>
+          <w:szCs w:val="24"/>
+        </w:rPr>
+        <w:t>hLen</w:t>
+      </w:r>
+      <w:proofErr w:type="spellEnd"/>
+      <w:r>
+        <w:rPr>
+          <w:sz w:val="24"/>
+          <w:szCs w:val="24"/>
+        </w:rPr>
+        <w:t xml:space="preserve">. This is </w:t>
       </w:r>
       <w:r>
         <w:rPr>
@@ -3420,26 +3894,67 @@
         </w:rPr>
         <w:t xml:space="preserve"> Hence, we can determine the original seed by </w:t>
       </w:r>
-      <w:r>
-        <w:rPr>
-          <w:sz w:val="24"/>
-          <w:szCs w:val="24"/>
-        </w:rPr>
-        <w:t>XOR’ing the masked seed and this newly found mask.</w:t>
-      </w:r>
-      <w:r>
-        <w:rPr>
-          <w:sz w:val="24"/>
-          <w:szCs w:val="24"/>
-        </w:rPr>
-        <w:t xml:space="preserve"> Similarly, compute the DB mask by passing this original seed and a desired length of k – hLen - 1 into the MGF. </w:t>
-      </w:r>
-      <w:r>
-        <w:rPr>
-          <w:sz w:val="24"/>
-          <w:szCs w:val="24"/>
-        </w:rPr>
-        <w:t>Then we can also determine the original DB by XOR’ing the masked DB and this newly found mask.</w:t>
+      <w:proofErr w:type="spellStart"/>
+      <w:r>
+        <w:rPr>
+          <w:sz w:val="24"/>
+          <w:szCs w:val="24"/>
+        </w:rPr>
+        <w:t>XOR’ing</w:t>
+      </w:r>
+      <w:proofErr w:type="spellEnd"/>
+      <w:r>
+        <w:rPr>
+          <w:sz w:val="24"/>
+          <w:szCs w:val="24"/>
+        </w:rPr>
+        <w:t xml:space="preserve"> the masked seed and this newly found mask.</w:t>
+      </w:r>
+      <w:r>
+        <w:rPr>
+          <w:sz w:val="24"/>
+          <w:szCs w:val="24"/>
+        </w:rPr>
+        <w:t xml:space="preserve"> Similarly, compute the DB mask by passing this original seed and a desired length of k – </w:t>
+      </w:r>
+      <w:proofErr w:type="spellStart"/>
+      <w:r>
+        <w:rPr>
+          <w:sz w:val="24"/>
+          <w:szCs w:val="24"/>
+        </w:rPr>
+        <w:t>hLen</w:t>
+      </w:r>
+      <w:proofErr w:type="spellEnd"/>
+      <w:r>
+        <w:rPr>
+          <w:sz w:val="24"/>
+          <w:szCs w:val="24"/>
+        </w:rPr>
+        <w:t xml:space="preserve"> - 1 into the MGF. </w:t>
+      </w:r>
+      <w:r>
+        <w:rPr>
+          <w:sz w:val="24"/>
+          <w:szCs w:val="24"/>
+        </w:rPr>
+        <w:t xml:space="preserve">Then we can also determine the original DB by </w:t>
+      </w:r>
+      <w:proofErr w:type="spellStart"/>
+      <w:r>
+        <w:rPr>
+          <w:sz w:val="24"/>
+          <w:szCs w:val="24"/>
+        </w:rPr>
+        <w:t>XOR’ing</w:t>
+      </w:r>
+      <w:proofErr w:type="spellEnd"/>
+      <w:r>
+        <w:rPr>
+          <w:sz w:val="24"/>
+          <w:szCs w:val="24"/>
+        </w:rPr>
+        <w:t xml:space="preserve"> the masked DB and this newly found mask.</w:t>
       </w:r>
     </w:p>
     <w:p>
@@ -3486,12 +4001,21 @@
         </w:rPr>
         <w:t xml:space="preserve">the original message from the last </w:t>
       </w:r>
-      <w:r>
-        <w:rPr>
-          <w:sz w:val="24"/>
-          <w:szCs w:val="24"/>
-        </w:rPr>
-        <w:t>hLen bytes.</w:t>
+      <w:proofErr w:type="spellStart"/>
+      <w:r>
+        <w:rPr>
+          <w:sz w:val="24"/>
+          <w:szCs w:val="24"/>
+        </w:rPr>
+        <w:t>hLen</w:t>
+      </w:r>
+      <w:proofErr w:type="spellEnd"/>
+      <w:r>
+        <w:rPr>
+          <w:sz w:val="24"/>
+          <w:szCs w:val="24"/>
+        </w:rPr>
+        <w:t xml:space="preserve"> bytes.</w:t>
       </w:r>
     </w:p>
     <w:p>
@@ -3895,7 +4419,15 @@
           <w:sz w:val="24"/>
           <w:szCs w:val="24"/>
         </w:rPr>
-        <w:t>with access to encryption and decryption oracles cannot</w:t>
+        <w:t xml:space="preserve">with access to encryption and </w:t>
+      </w:r>
+      <w:r>
+        <w:rPr>
+          <w:sz w:val="24"/>
+          <w:szCs w:val="24"/>
+        </w:rPr>
+        <w:lastRenderedPageBreak/>
+        <w:t>decryption oracles cannot</w:t>
       </w:r>
       <w:r>
         <w:rPr>
@@ -4124,20 +4656,15 @@
           <w:szCs w:val="28"/>
         </w:rPr>
       </w:pPr>
+      <w:proofErr w:type="spellStart"/>
       <w:r>
         <w:rPr>
           <w:sz w:val="28"/>
           <w:szCs w:val="28"/>
         </w:rPr>
-        <w:t>*</w:t>
-      </w:r>
-      <w:r>
-        <w:rPr>
-          <w:sz w:val="28"/>
-          <w:szCs w:val="28"/>
-        </w:rPr>
         <w:t>ElGamal</w:t>
       </w:r>
+      <w:proofErr w:type="spellEnd"/>
     </w:p>
     <w:p>
       <w:pPr>
@@ -4153,7 +4680,333 @@
           <w:sz w:val="24"/>
           <w:szCs w:val="24"/>
         </w:rPr>
-        <w:t>Stuff here.</w:t>
+        <w:t xml:space="preserve">We’ve implemented </w:t>
+      </w:r>
+      <w:proofErr w:type="spellStart"/>
+      <w:r>
+        <w:rPr>
+          <w:sz w:val="24"/>
+          <w:szCs w:val="24"/>
+        </w:rPr>
+        <w:t>ElGamal</w:t>
+      </w:r>
+      <w:proofErr w:type="spellEnd"/>
+      <w:r>
+        <w:rPr>
+          <w:sz w:val="24"/>
+          <w:szCs w:val="24"/>
+        </w:rPr>
+        <w:t xml:space="preserve"> with random padding in order to ensure semantic security. The random padding is done to the front of the message </w:t>
+      </w:r>
+      <w:r>
+        <w:rPr>
+          <w:sz w:val="24"/>
+          <w:szCs w:val="24"/>
+        </w:rPr>
+        <w:t>to ensure that the ciphertext does not leak any information about the original message's length or content. In addition, a hash of the plaintext is added as a</w:t>
+      </w:r>
+      <w:r>
+        <w:rPr>
+          <w:sz w:val="24"/>
+          <w:szCs w:val="24"/>
+        </w:rPr>
+        <w:t xml:space="preserve"> simple</w:t>
+      </w:r>
+      <w:r>
+        <w:rPr>
+          <w:sz w:val="24"/>
+          <w:szCs w:val="24"/>
+        </w:rPr>
+        <w:t xml:space="preserve"> message authentication code (MAC) to ensure the integrity of the message. This helps to prevent an attacker from modifying the ciphertext or replacing it with a different ciphertext to change the plaintext's meaning.</w:t>
+      </w:r>
+      <w:r>
+        <w:rPr>
+          <w:sz w:val="24"/>
+          <w:szCs w:val="24"/>
+        </w:rPr>
+        <w:t xml:space="preserve"> It’s added to the end of the message before encryption, and can be verified after decryption.</w:t>
+      </w:r>
+      <w:r>
+        <w:rPr>
+          <w:sz w:val="24"/>
+          <w:szCs w:val="24"/>
+        </w:rPr>
+        <w:t xml:space="preserve"> Our hash function is SHA-1.</w:t>
+      </w:r>
+    </w:p>
+    <w:p>
+      <w:pPr>
+        <w:spacing w:line="480" w:lineRule="auto"/>
+        <w:rPr>
+          <w:sz w:val="24"/>
+          <w:szCs w:val="24"/>
+        </w:rPr>
+      </w:pPr>
+      <w:r>
+        <w:rPr>
+          <w:sz w:val="24"/>
+          <w:szCs w:val="24"/>
+        </w:rPr>
+        <w:t>Encryption:</w:t>
+      </w:r>
+    </w:p>
+    <w:p>
+      <w:pPr>
+        <w:spacing w:line="480" w:lineRule="auto"/>
+        <w:rPr>
+          <w:sz w:val="24"/>
+          <w:szCs w:val="24"/>
+        </w:rPr>
+      </w:pPr>
+      <w:r>
+        <w:rPr>
+          <w:sz w:val="24"/>
+          <w:szCs w:val="24"/>
+        </w:rPr>
+        <w:t>c1,</w:t>
+      </w:r>
+      <w:r>
+        <w:rPr>
+          <w:sz w:val="24"/>
+          <w:szCs w:val="24"/>
+        </w:rPr>
+        <w:t xml:space="preserve"> </w:t>
+      </w:r>
+      <w:r>
+        <w:rPr>
+          <w:sz w:val="24"/>
+          <w:szCs w:val="24"/>
+        </w:rPr>
+        <w:t xml:space="preserve">c2 </w:t>
+      </w:r>
+      <w:r>
+        <w:rPr>
+          <w:sz w:val="24"/>
+          <w:szCs w:val="24"/>
+        </w:rPr>
+        <w:t>= (</w:t>
+      </w:r>
+      <w:proofErr w:type="spellStart"/>
+      <w:r>
+        <w:rPr>
+          <w:sz w:val="24"/>
+          <w:szCs w:val="24"/>
+        </w:rPr>
+        <w:t>alpha^k</w:t>
+      </w:r>
+      <w:proofErr w:type="spellEnd"/>
+      <w:r>
+        <w:rPr>
+          <w:sz w:val="24"/>
+          <w:szCs w:val="24"/>
+        </w:rPr>
+        <w:t xml:space="preserve"> mod p</w:t>
+      </w:r>
+      <w:r>
+        <w:rPr>
+          <w:sz w:val="24"/>
+          <w:szCs w:val="24"/>
+        </w:rPr>
+        <w:t xml:space="preserve">, </w:t>
+      </w:r>
+      <w:r>
+        <w:rPr>
+          <w:sz w:val="24"/>
+          <w:szCs w:val="24"/>
+        </w:rPr>
+        <w:t xml:space="preserve">(padding </w:t>
+      </w:r>
+      <w:r>
+        <w:rPr>
+          <w:sz w:val="24"/>
+          <w:szCs w:val="24"/>
+        </w:rPr>
+        <w:t>||</w:t>
+      </w:r>
+      <w:r>
+        <w:rPr>
+          <w:sz w:val="24"/>
+          <w:szCs w:val="24"/>
+        </w:rPr>
+        <w:t xml:space="preserve"> msg</w:t>
+      </w:r>
+      <w:r>
+        <w:rPr>
+          <w:sz w:val="24"/>
+          <w:szCs w:val="24"/>
+        </w:rPr>
+        <w:t xml:space="preserve"> || Hash(msg)</w:t>
+      </w:r>
+      <w:r>
+        <w:rPr>
+          <w:sz w:val="24"/>
+          <w:szCs w:val="24"/>
+        </w:rPr>
+        <w:t xml:space="preserve">) * </w:t>
+      </w:r>
+      <w:proofErr w:type="spellStart"/>
+      <w:r>
+        <w:rPr>
+          <w:sz w:val="24"/>
+          <w:szCs w:val="24"/>
+        </w:rPr>
+        <w:t>beta^k</w:t>
+      </w:r>
+      <w:proofErr w:type="spellEnd"/>
+      <w:r>
+        <w:rPr>
+          <w:sz w:val="24"/>
+          <w:szCs w:val="24"/>
+        </w:rPr>
+        <w:t xml:space="preserve"> mod p</w:t>
+      </w:r>
+      <w:r>
+        <w:rPr>
+          <w:sz w:val="24"/>
+          <w:szCs w:val="24"/>
+        </w:rPr>
+        <w:t>)</w:t>
+      </w:r>
+    </w:p>
+    <w:p>
+      <w:pPr>
+        <w:spacing w:line="480" w:lineRule="auto"/>
+        <w:rPr>
+          <w:sz w:val="24"/>
+          <w:szCs w:val="24"/>
+        </w:rPr>
+      </w:pPr>
+      <w:r>
+        <w:rPr>
+          <w:sz w:val="24"/>
+          <w:szCs w:val="24"/>
+        </w:rPr>
+        <w:t>Decryption:</w:t>
+      </w:r>
+      <w:r>
+        <w:rPr>
+          <w:sz w:val="24"/>
+          <w:szCs w:val="24"/>
+        </w:rPr>
+        <w:br/>
+      </w:r>
+      <w:r>
+        <w:rPr>
+          <w:sz w:val="24"/>
+          <w:szCs w:val="24"/>
+        </w:rPr>
+        <w:t xml:space="preserve">padding </w:t>
+      </w:r>
+      <w:r>
+        <w:rPr>
+          <w:sz w:val="24"/>
+          <w:szCs w:val="24"/>
+        </w:rPr>
+        <w:t>||</w:t>
+      </w:r>
+      <w:r>
+        <w:rPr>
+          <w:sz w:val="24"/>
+          <w:szCs w:val="24"/>
+        </w:rPr>
+        <w:t xml:space="preserve"> msg</w:t>
+      </w:r>
+      <w:r>
+        <w:rPr>
+          <w:sz w:val="24"/>
+          <w:szCs w:val="24"/>
+        </w:rPr>
+        <w:t xml:space="preserve"> || Hash(msg)</w:t>
+      </w:r>
+      <w:r>
+        <w:rPr>
+          <w:sz w:val="24"/>
+          <w:szCs w:val="24"/>
+        </w:rPr>
+        <w:t xml:space="preserve"> = c2/c1^a mod p</w:t>
+      </w:r>
+    </w:p>
+    <w:p>
+      <w:pPr>
+        <w:spacing w:line="480" w:lineRule="auto"/>
+        <w:rPr>
+          <w:sz w:val="24"/>
+          <w:szCs w:val="24"/>
+        </w:rPr>
+      </w:pPr>
+      <w:r>
+        <w:rPr>
+          <w:sz w:val="24"/>
+          <w:szCs w:val="24"/>
+        </w:rPr>
+        <w:t>Check if hash is valid</w:t>
+      </w:r>
+      <w:r>
+        <w:rPr>
+          <w:sz w:val="24"/>
+          <w:szCs w:val="24"/>
+        </w:rPr>
+        <w:t xml:space="preserve"> (</w:t>
+      </w:r>
+      <w:proofErr w:type="spellStart"/>
+      <w:r>
+        <w:rPr>
+          <w:sz w:val="24"/>
+          <w:szCs w:val="24"/>
+        </w:rPr>
+        <w:t>Old</w:t>
+      </w:r>
+      <w:r>
+        <w:rPr>
+          <w:sz w:val="24"/>
+          <w:szCs w:val="24"/>
+        </w:rPr>
+        <w:t>Hash</w:t>
+      </w:r>
+      <w:proofErr w:type="spellEnd"/>
+      <w:r>
+        <w:rPr>
+          <w:sz w:val="24"/>
+          <w:szCs w:val="24"/>
+        </w:rPr>
+        <w:t>(msg) ==</w:t>
+      </w:r>
+      <w:r>
+        <w:rPr>
+          <w:sz w:val="24"/>
+          <w:szCs w:val="24"/>
+        </w:rPr>
+        <w:t xml:space="preserve"> </w:t>
+      </w:r>
+      <w:proofErr w:type="spellStart"/>
+      <w:r>
+        <w:rPr>
+          <w:sz w:val="24"/>
+          <w:szCs w:val="24"/>
+        </w:rPr>
+        <w:t>NewHash</w:t>
+      </w:r>
+      <w:proofErr w:type="spellEnd"/>
+      <w:r>
+        <w:rPr>
+          <w:sz w:val="24"/>
+          <w:szCs w:val="24"/>
+        </w:rPr>
+        <w:t>(msg)</w:t>
+      </w:r>
+      <w:r>
+        <w:rPr>
+          <w:sz w:val="24"/>
+          <w:szCs w:val="24"/>
+        </w:rPr>
+        <w:t>)</w:t>
+      </w:r>
+      <w:r>
+        <w:rPr>
+          <w:sz w:val="24"/>
+          <w:szCs w:val="24"/>
+        </w:rPr>
+        <w:t>.</w:t>
       </w:r>
     </w:p>
     <w:p>
@@ -4596,6 +5449,7 @@
           <w:sz w:val="24"/>
           <w:szCs w:val="24"/>
         </w:rPr>
+        <w:lastRenderedPageBreak/>
         <w:t xml:space="preserve">We </w:t>
       </w:r>
       <w:r>
@@ -5025,7 +5879,15 @@
           <w:sz w:val="24"/>
           <w:szCs w:val="24"/>
         </w:rPr>
-        <w:t>Our S-box is larger to account for more variety in the substitutions.</w:t>
+        <w:t xml:space="preserve">Our S-box is larger to account for more </w:t>
+      </w:r>
+      <w:r>
+        <w:rPr>
+          <w:sz w:val="24"/>
+          <w:szCs w:val="24"/>
+        </w:rPr>
+        <w:lastRenderedPageBreak/>
+        <w:t>variety in the substitutions.</w:t>
       </w:r>
       <w:r>
         <w:rPr>
@@ -5222,8 +6084,157 @@
           <w:sz w:val="36"/>
           <w:szCs w:val="36"/>
         </w:rPr>
-        <w:t>*</w:t>
-      </w:r>
+        <w:t>Homomorphic Cipher</w:t>
+      </w:r>
+    </w:p>
+    <w:p>
+      <w:pPr>
+        <w:pStyle w:val="Heading2"/>
+        <w:spacing w:line="480" w:lineRule="auto"/>
+        <w:rPr>
+          <w:sz w:val="28"/>
+          <w:szCs w:val="28"/>
+        </w:rPr>
+      </w:pPr>
+      <w:r>
+        <w:rPr>
+          <w:sz w:val="28"/>
+          <w:szCs w:val="28"/>
+        </w:rPr>
+        <w:t xml:space="preserve">Pallier </w:t>
+      </w:r>
+      <w:proofErr w:type="spellStart"/>
+      <w:r>
+        <w:rPr>
+          <w:sz w:val="28"/>
+          <w:szCs w:val="28"/>
+        </w:rPr>
+        <w:t>Cryptocounter</w:t>
+      </w:r>
+      <w:proofErr w:type="spellEnd"/>
+    </w:p>
+    <w:p>
+      <w:pPr>
+        <w:spacing w:line="480" w:lineRule="auto"/>
+        <w:ind w:firstLine="720"/>
+        <w:rPr>
+          <w:sz w:val="24"/>
+          <w:szCs w:val="24"/>
+        </w:rPr>
+      </w:pPr>
+      <w:r>
+        <w:rPr>
+          <w:sz w:val="24"/>
+          <w:szCs w:val="24"/>
+        </w:rPr>
+        <w:t xml:space="preserve">We utilize a </w:t>
+      </w:r>
+      <w:r>
+        <w:rPr>
+          <w:sz w:val="24"/>
+          <w:szCs w:val="24"/>
+        </w:rPr>
+        <w:t xml:space="preserve">Pallier </w:t>
+      </w:r>
+      <w:proofErr w:type="spellStart"/>
+      <w:r>
+        <w:rPr>
+          <w:sz w:val="24"/>
+          <w:szCs w:val="24"/>
+        </w:rPr>
+        <w:t>Cryptocounter</w:t>
+      </w:r>
+      <w:r>
+        <w:rPr>
+          <w:sz w:val="24"/>
+          <w:szCs w:val="24"/>
+        </w:rPr>
+        <w:t xml:space="preserve"> </w:t>
+      </w:r>
+      <w:proofErr w:type="spellEnd"/>
+      <w:r>
+        <w:rPr>
+          <w:sz w:val="24"/>
+          <w:szCs w:val="24"/>
+        </w:rPr>
+        <w:t xml:space="preserve">in order to </w:t>
+      </w:r>
+      <w:r>
+        <w:rPr>
+          <w:sz w:val="24"/>
+          <w:szCs w:val="24"/>
+        </w:rPr>
+        <w:t>keep track of the order in which messages are sent, while also providing protection against replay attacks.</w:t>
+      </w:r>
+      <w:r>
+        <w:rPr>
+          <w:sz w:val="24"/>
+          <w:szCs w:val="24"/>
+        </w:rPr>
+        <w:t xml:space="preserve"> To </w:t>
+      </w:r>
+      <w:bookmarkStart w:id="1" w:name="_GoBack"/>
+      <w:bookmarkEnd w:id="1"/>
+      <w:r>
+        <w:rPr>
+          <w:sz w:val="24"/>
+          <w:szCs w:val="24"/>
+        </w:rPr>
+        <w:t xml:space="preserve">encrypt a counter value using the public key of the Pallier cryptosystem, and then increment the counter by performing homomorphic operations on the encrypted value. Homomorphic operations are operations that can be performed on encrypted data without first decrypting it. In the case of the Pallier </w:t>
+      </w:r>
+      <w:proofErr w:type="spellStart"/>
+      <w:r>
+        <w:rPr>
+          <w:sz w:val="24"/>
+          <w:szCs w:val="24"/>
+        </w:rPr>
+        <w:t>Cryptocounter</w:t>
+      </w:r>
+      <w:proofErr w:type="spellEnd"/>
+      <w:r>
+        <w:rPr>
+          <w:sz w:val="24"/>
+          <w:szCs w:val="24"/>
+        </w:rPr>
+        <w:t>, the homomorphic operation used is multiplication by a fixed constant.</w:t>
+      </w:r>
+    </w:p>
+    <w:p>
+      <w:pPr>
+        <w:spacing w:line="480" w:lineRule="auto"/>
+        <w:ind w:firstLine="720"/>
+        <w:rPr>
+          <w:sz w:val="24"/>
+          <w:szCs w:val="24"/>
+        </w:rPr>
+      </w:pPr>
+    </w:p>
+    <w:p>
+      <w:pPr>
+        <w:spacing w:line="480" w:lineRule="auto"/>
+        <w:ind w:firstLine="720"/>
+        <w:rPr>
+          <w:sz w:val="24"/>
+          <w:szCs w:val="24"/>
+        </w:rPr>
+      </w:pPr>
+      <w:r>
+        <w:rPr>
+          <w:sz w:val="24"/>
+          <w:szCs w:val="24"/>
+        </w:rPr>
+        <w:t>By encrypting and homomorphically manipulating the counter value in this way, the counter can be incremented without ever revealing the actual value of the counter. This provides a way to keep track of the order in which messages are sent without revealing any sensitive information about the counter itself.</w:t>
+      </w:r>
+    </w:p>
+    <w:p>
+      <w:pPr>
+        <w:pStyle w:val="Heading1"/>
+        <w:spacing w:line="480" w:lineRule="auto"/>
+        <w:rPr>
+          <w:sz w:val="36"/>
+          <w:szCs w:val="36"/>
+        </w:rPr>
+      </w:pPr>
       <w:r>
         <w:rPr>
           <w:b/>
@@ -5231,35 +6242,8 @@
           <w:sz w:val="36"/>
           <w:szCs w:val="36"/>
         </w:rPr>
-        <w:t>Homomorphic Cipher</w:t>
-      </w:r>
-    </w:p>
-    <w:p>
-      <w:pPr>
-        <w:spacing w:line="480" w:lineRule="auto"/>
-        <w:ind w:firstLine="720"/>
-        <w:rPr>
-          <w:sz w:val="24"/>
-          <w:szCs w:val="24"/>
-        </w:rPr>
-      </w:pPr>
-      <w:r>
-        <w:rPr>
-          <w:sz w:val="24"/>
-          <w:szCs w:val="24"/>
-        </w:rPr>
-        <w:t>Stuff here.</w:t>
-      </w:r>
-    </w:p>
-    <w:p>
-      <w:pPr>
-        <w:pStyle w:val="Heading1"/>
-        <w:spacing w:line="480" w:lineRule="auto"/>
-        <w:rPr>
-          <w:sz w:val="36"/>
-          <w:szCs w:val="36"/>
-        </w:rPr>
-      </w:pPr>
+        <w:t>Digital Banking</w:t>
+      </w:r>
       <w:r>
         <w:rPr>
           <w:b/>
@@ -5267,7 +6251,7 @@
           <w:sz w:val="36"/>
           <w:szCs w:val="36"/>
         </w:rPr>
-        <w:t>Digital Banking</w:t>
+        <w:t xml:space="preserve"> </w:t>
       </w:r>
       <w:r>
         <w:rPr>
@@ -5276,8 +6260,351 @@
           <w:sz w:val="36"/>
           <w:szCs w:val="36"/>
         </w:rPr>
-        <w:t xml:space="preserve"> </w:t>
-      </w:r>
+        <w:t xml:space="preserve">- </w:t>
+      </w:r>
+      <w:r>
+        <w:rPr>
+          <w:sz w:val="36"/>
+          <w:szCs w:val="36"/>
+        </w:rPr>
+        <w:t>ATM</w:t>
+      </w:r>
+    </w:p>
+    <w:p>
+      <w:pPr>
+        <w:spacing w:line="480" w:lineRule="auto"/>
+        <w:ind w:firstLine="720"/>
+        <w:rPr>
+          <w:sz w:val="24"/>
+          <w:szCs w:val="24"/>
+        </w:rPr>
+      </w:pPr>
+      <w:r>
+        <w:rPr>
+          <w:sz w:val="24"/>
+          <w:szCs w:val="24"/>
+        </w:rPr>
+        <w:t>Th</w:t>
+      </w:r>
+      <w:r>
+        <w:rPr>
+          <w:sz w:val="24"/>
+          <w:szCs w:val="24"/>
+        </w:rPr>
+        <w:t>e</w:t>
+      </w:r>
+      <w:r>
+        <w:rPr>
+          <w:sz w:val="24"/>
+          <w:szCs w:val="24"/>
+        </w:rPr>
+        <w:t xml:space="preserve"> code </w:t>
+      </w:r>
+      <w:r>
+        <w:rPr>
+          <w:sz w:val="24"/>
+          <w:szCs w:val="24"/>
+        </w:rPr>
+        <w:t xml:space="preserve">in atm.py </w:t>
+      </w:r>
+      <w:r>
+        <w:rPr>
+          <w:sz w:val="24"/>
+          <w:szCs w:val="24"/>
+        </w:rPr>
+        <w:t>defines a class called ATM. This class represents an Automated Teller Machine and allows a user to connect to a bank server via a socket and perform transactions on their bank account.</w:t>
+      </w:r>
+    </w:p>
+    <w:p>
+      <w:pPr>
+        <w:spacing w:line="480" w:lineRule="auto"/>
+        <w:ind w:firstLine="720"/>
+        <w:rPr>
+          <w:sz w:val="24"/>
+          <w:szCs w:val="24"/>
+        </w:rPr>
+      </w:pPr>
+      <w:r>
+        <w:rPr>
+          <w:sz w:val="24"/>
+          <w:szCs w:val="24"/>
+        </w:rPr>
+        <w:lastRenderedPageBreak/>
+        <w:t xml:space="preserve">The code imports various libraries such as json, hash, socket, </w:t>
+      </w:r>
+      <w:proofErr w:type="spellStart"/>
+      <w:r>
+        <w:rPr>
+          <w:sz w:val="24"/>
+          <w:szCs w:val="24"/>
+        </w:rPr>
+        <w:t>ast</w:t>
+      </w:r>
+      <w:proofErr w:type="spellEnd"/>
+      <w:r>
+        <w:rPr>
+          <w:sz w:val="24"/>
+          <w:szCs w:val="24"/>
+        </w:rPr>
+        <w:t xml:space="preserve">, secrets, and some classes from other files such as </w:t>
+      </w:r>
+      <w:proofErr w:type="spellStart"/>
+      <w:r>
+        <w:rPr>
+          <w:sz w:val="24"/>
+          <w:szCs w:val="24"/>
+        </w:rPr>
+        <w:t>rsa</w:t>
+      </w:r>
+      <w:proofErr w:type="spellEnd"/>
+      <w:r>
+        <w:rPr>
+          <w:sz w:val="24"/>
+          <w:szCs w:val="24"/>
+        </w:rPr>
+        <w:t xml:space="preserve">, </w:t>
+      </w:r>
+      <w:proofErr w:type="spellStart"/>
+      <w:r>
+        <w:rPr>
+          <w:sz w:val="24"/>
+          <w:szCs w:val="24"/>
+        </w:rPr>
+        <w:t>elgamal</w:t>
+      </w:r>
+      <w:proofErr w:type="spellEnd"/>
+      <w:r>
+        <w:rPr>
+          <w:sz w:val="24"/>
+          <w:szCs w:val="24"/>
+        </w:rPr>
+        <w:t xml:space="preserve">, and </w:t>
+      </w:r>
+      <w:proofErr w:type="spellStart"/>
+      <w:r>
+        <w:rPr>
+          <w:sz w:val="24"/>
+          <w:szCs w:val="24"/>
+        </w:rPr>
+        <w:t>aes</w:t>
+      </w:r>
+      <w:proofErr w:type="spellEnd"/>
+      <w:r>
+        <w:rPr>
+          <w:sz w:val="24"/>
+          <w:szCs w:val="24"/>
+        </w:rPr>
+        <w:t>.</w:t>
+      </w:r>
+    </w:p>
+    <w:p>
+      <w:pPr>
+        <w:spacing w:line="480" w:lineRule="auto"/>
+        <w:ind w:firstLine="720"/>
+        <w:rPr>
+          <w:sz w:val="24"/>
+          <w:szCs w:val="24"/>
+        </w:rPr>
+      </w:pPr>
+      <w:r>
+        <w:rPr>
+          <w:sz w:val="24"/>
+          <w:szCs w:val="24"/>
+        </w:rPr>
+        <w:t>The constructor __</w:t>
+      </w:r>
+      <w:proofErr w:type="spellStart"/>
+      <w:r>
+        <w:rPr>
+          <w:sz w:val="24"/>
+          <w:szCs w:val="24"/>
+        </w:rPr>
+        <w:t>init</w:t>
+      </w:r>
+      <w:proofErr w:type="spellEnd"/>
+      <w:r>
+        <w:rPr>
+          <w:sz w:val="24"/>
+          <w:szCs w:val="24"/>
+        </w:rPr>
+        <w:t xml:space="preserve">__ initializes various instance variables such as </w:t>
+      </w:r>
+      <w:proofErr w:type="spellStart"/>
+      <w:r>
+        <w:rPr>
+          <w:sz w:val="24"/>
+          <w:szCs w:val="24"/>
+        </w:rPr>
+        <w:t>aeskey</w:t>
+      </w:r>
+      <w:proofErr w:type="spellEnd"/>
+      <w:r>
+        <w:rPr>
+          <w:sz w:val="24"/>
+          <w:szCs w:val="24"/>
+        </w:rPr>
+        <w:t xml:space="preserve">, </w:t>
+      </w:r>
+      <w:proofErr w:type="spellStart"/>
+      <w:r>
+        <w:rPr>
+          <w:sz w:val="24"/>
+          <w:szCs w:val="24"/>
+        </w:rPr>
+        <w:t>mackey</w:t>
+      </w:r>
+      <w:proofErr w:type="spellEnd"/>
+      <w:r>
+        <w:rPr>
+          <w:sz w:val="24"/>
+          <w:szCs w:val="24"/>
+        </w:rPr>
+        <w:t xml:space="preserve">, p, </w:t>
+      </w:r>
+      <w:proofErr w:type="spellStart"/>
+      <w:r>
+        <w:rPr>
+          <w:sz w:val="24"/>
+          <w:szCs w:val="24"/>
+        </w:rPr>
+        <w:t>prefs</w:t>
+      </w:r>
+      <w:proofErr w:type="spellEnd"/>
+      <w:r>
+        <w:rPr>
+          <w:sz w:val="24"/>
+          <w:szCs w:val="24"/>
+        </w:rPr>
+        <w:t xml:space="preserve">, counter, </w:t>
+      </w:r>
+      <w:proofErr w:type="spellStart"/>
+      <w:r>
+        <w:rPr>
+          <w:sz w:val="24"/>
+          <w:szCs w:val="24"/>
+        </w:rPr>
+        <w:t>id_num</w:t>
+      </w:r>
+      <w:proofErr w:type="spellEnd"/>
+      <w:r>
+        <w:rPr>
+          <w:sz w:val="24"/>
+          <w:szCs w:val="24"/>
+        </w:rPr>
+        <w:t xml:space="preserve">, and a socket object s. The </w:t>
+      </w:r>
+      <w:proofErr w:type="spellStart"/>
+      <w:proofErr w:type="gramStart"/>
+      <w:r>
+        <w:rPr>
+          <w:sz w:val="24"/>
+          <w:szCs w:val="24"/>
+        </w:rPr>
+        <w:t>s.connect</w:t>
+      </w:r>
+      <w:proofErr w:type="spellEnd"/>
+      <w:proofErr w:type="gramEnd"/>
+      <w:r>
+        <w:rPr>
+          <w:sz w:val="24"/>
+          <w:szCs w:val="24"/>
+        </w:rPr>
+        <w:t>(('127.0.0.1', 5432)) statement establishes a connection to a server with IP address 127.0.0.1 and port number 5432.</w:t>
+      </w:r>
+    </w:p>
+    <w:p>
+      <w:pPr>
+        <w:spacing w:line="480" w:lineRule="auto"/>
+        <w:ind w:firstLine="720"/>
+        <w:rPr>
+          <w:sz w:val="24"/>
+          <w:szCs w:val="24"/>
+        </w:rPr>
+      </w:pPr>
+      <w:r>
+        <w:rPr>
+          <w:sz w:val="24"/>
+          <w:szCs w:val="24"/>
+        </w:rPr>
+        <w:t>The countercheck function checks if a message is tampered with or if the counter is less than or equal to the current counter.</w:t>
+      </w:r>
+    </w:p>
+    <w:p>
+      <w:pPr>
+        <w:spacing w:line="480" w:lineRule="auto"/>
+        <w:ind w:firstLine="720"/>
+        <w:rPr>
+          <w:sz w:val="24"/>
+          <w:szCs w:val="24"/>
+        </w:rPr>
+      </w:pPr>
+      <w:r>
+        <w:rPr>
+          <w:sz w:val="24"/>
+          <w:szCs w:val="24"/>
+        </w:rPr>
+        <w:t xml:space="preserve">The </w:t>
+      </w:r>
+      <w:proofErr w:type="spellStart"/>
+      <w:r>
+        <w:rPr>
+          <w:sz w:val="24"/>
+          <w:szCs w:val="24"/>
+        </w:rPr>
+        <w:t>post_handshake</w:t>
+      </w:r>
+      <w:proofErr w:type="spellEnd"/>
+      <w:r>
+        <w:rPr>
+          <w:sz w:val="24"/>
+          <w:szCs w:val="24"/>
+        </w:rPr>
+        <w:t xml:space="preserve"> function handles the exchange of messages between the client and server to establish a secure connection. It also authenticates the user by asking for their username and password, encrypting and hashing them, and sending the result to the server.</w:t>
+      </w:r>
+    </w:p>
+    <w:p>
+      <w:pPr>
+        <w:spacing w:line="480" w:lineRule="auto"/>
+        <w:ind w:firstLine="720"/>
+        <w:rPr>
+          <w:sz w:val="24"/>
+          <w:szCs w:val="24"/>
+        </w:rPr>
+      </w:pPr>
+      <w:r>
+        <w:rPr>
+          <w:sz w:val="24"/>
+          <w:szCs w:val="24"/>
+        </w:rPr>
+        <w:t>The ATM class provides a command-line interface to the user, where they can perform various transactions such as deposit, withdraw, and check balance.</w:t>
+      </w:r>
+    </w:p>
+    <w:p>
+      <w:pPr>
+        <w:spacing w:line="480" w:lineRule="auto"/>
+        <w:ind w:firstLine="720"/>
+        <w:rPr>
+          <w:sz w:val="24"/>
+          <w:szCs w:val="24"/>
+        </w:rPr>
+      </w:pPr>
+      <w:r>
+        <w:rPr>
+          <w:sz w:val="24"/>
+          <w:szCs w:val="24"/>
+        </w:rPr>
+        <w:t>The code uses various encryption and hashing techniques such as AES encryption, HMAC, and SHA1 hashing to ensure the security of the communication between the client and server.</w:t>
+      </w:r>
+    </w:p>
+    <w:p>
+      <w:pPr>
+        <w:pStyle w:val="Heading1"/>
+        <w:spacing w:line="480" w:lineRule="auto"/>
+        <w:rPr>
+          <w:sz w:val="36"/>
+          <w:szCs w:val="36"/>
+        </w:rPr>
+      </w:pPr>
       <w:r>
         <w:rPr>
           <w:b/>
@@ -5285,14 +6612,14 @@
           <w:sz w:val="36"/>
           <w:szCs w:val="36"/>
         </w:rPr>
-        <w:t xml:space="preserve">- </w:t>
+        <w:t xml:space="preserve">Digital Banking - </w:t>
       </w:r>
       <w:r>
         <w:rPr>
           <w:sz w:val="36"/>
           <w:szCs w:val="36"/>
         </w:rPr>
-        <w:t>ATM</w:t>
+        <w:t>Bank</w:t>
       </w:r>
     </w:p>
     <w:p>
@@ -5330,14 +6657,14 @@
           <w:sz w:val="24"/>
           <w:szCs w:val="24"/>
         </w:rPr>
-        <w:t xml:space="preserve">in atm.py </w:t>
-      </w:r>
-      <w:r>
-        <w:rPr>
-          <w:sz w:val="24"/>
-          <w:szCs w:val="24"/>
-        </w:rPr>
-        <w:t>defines a class called ATM. This class represents an Automated Teller Machine and allows a user to connect to a bank server via a socket and perform transactions on their bank account.</w:t>
+        <w:t xml:space="preserve">in bank.py </w:t>
+      </w:r>
+      <w:r>
+        <w:rPr>
+          <w:sz w:val="24"/>
+          <w:szCs w:val="24"/>
+        </w:rPr>
+        <w:t>is an implementation of a banking server that listens for requests from ATM clients. The Bank class is the main component of the server, and it contains methods for handling client requests such as withdrawal, deposit, and balance checks.</w:t>
       </w:r>
     </w:p>
     <w:p>
@@ -5354,7 +6681,31 @@
           <w:sz w:val="24"/>
           <w:szCs w:val="24"/>
         </w:rPr>
-        <w:t>The code imports various libraries such as json, hash, socket, ast, secrets, and some classes from other files such as rsa, elgamal, and aes.</w:t>
+        <w:lastRenderedPageBreak/>
+        <w:t>To summarize, t</w:t>
+      </w:r>
+      <w:r>
+        <w:rPr>
+          <w:sz w:val="24"/>
+          <w:szCs w:val="24"/>
+        </w:rPr>
+        <w:t xml:space="preserve">he Bank class initializes by reading two JSON files that contain user data: usertohashpass.txt and usertomoney.txt. It also sets up a list of available public key encryption methods (RSA and </w:t>
+      </w:r>
+      <w:proofErr w:type="spellStart"/>
+      <w:r>
+        <w:rPr>
+          <w:sz w:val="24"/>
+          <w:szCs w:val="24"/>
+        </w:rPr>
+        <w:t>ElGamal</w:t>
+      </w:r>
+      <w:proofErr w:type="spellEnd"/>
+      <w:r>
+        <w:rPr>
+          <w:sz w:val="24"/>
+          <w:szCs w:val="24"/>
+        </w:rPr>
+        <w:t>), initializes some cryptographic variables, and creates a TCP socket to listen for incoming connections from ATM clients.</w:t>
       </w:r>
     </w:p>
     <w:p>
@@ -5371,7 +6722,7 @@
           <w:sz w:val="24"/>
           <w:szCs w:val="24"/>
         </w:rPr>
-        <w:t>The constructor __init__ initializes various instance variables such as aeskey, mackey, p, prefs, counter, id_num, and a socket object s. The s.connect(('127.0.0.1', 5432)) statement establishes a connection to a server with IP address 127.0.0.1 and port number 5432.</w:t>
+        <w:t>The countercheck method checks if the message received from the client has a counter value greater than the server's counter value. This is used to prevent replay attacks, where an attacker captures and resends a previously sent message.</w:t>
       </w:r>
     </w:p>
     <w:p>
@@ -5388,7 +6739,7 @@
           <w:sz w:val="24"/>
           <w:szCs w:val="24"/>
         </w:rPr>
-        <w:t>The countercheck function checks if a message is tampered with or if the counter is less than or equal to the current counter.</w:t>
+        <w:t>The withdraw, deposit, and check methods handle client requests for withdrawing money, depositing money, and checking account balances respectively. Each method sends a response back to the client after encrypting the response and appending a HMAC (hash-based message authentication code) to ensure message integrity.</w:t>
       </w:r>
     </w:p>
     <w:p>
@@ -5405,7 +6756,7 @@
           <w:sz w:val="24"/>
           <w:szCs w:val="24"/>
         </w:rPr>
-        <w:t>The post_handshake function handles the exchange of messages between the client and server to establish a secure connection. It also authenticates the user by asking for their username and password, encrypting and hashing them, and sending the result to the server.</w:t>
+        <w:t>The post-handshake method is called after a client connects to the server and completes a handshake. This method exchanges a counter value with the client to ensure that both sides are synchronized. It also sets a flag to indicate that the client is now logged in.</w:t>
       </w:r>
     </w:p>
     <w:p>
@@ -5422,217 +6773,37 @@
           <w:sz w:val="24"/>
           <w:szCs w:val="24"/>
         </w:rPr>
-        <w:t>The ATM class provides a command-line interface to the user, where they can perform various transactions such as deposit, withdraw, and check balance.</w:t>
-      </w:r>
-    </w:p>
-    <w:p>
-      <w:pPr>
-        <w:spacing w:line="480" w:lineRule="auto"/>
-        <w:ind w:firstLine="720"/>
-        <w:rPr>
-          <w:sz w:val="24"/>
-          <w:szCs w:val="24"/>
-        </w:rPr>
-      </w:pPr>
-      <w:r>
-        <w:rPr>
-          <w:sz w:val="24"/>
-          <w:szCs w:val="24"/>
-        </w:rPr>
-        <w:t>The code uses various encryption and hashing techniques such as AES encryption, HMAC, and SHA1 hashing to ensure the security of the communication between the client and server.</w:t>
-      </w:r>
+        <w:t>The main loop of the Bank class listens for incoming commands from the client and dispatches them to the appropriate method. Each command is decrypted, verified for message integrity using the HMAC, and checked for replay attacks using the counter value. If any of these checks fail, an exception is raised.</w:t>
+      </w:r>
+    </w:p>
+    <w:p>
+      <w:pPr>
+        <w:spacing w:line="480" w:lineRule="auto"/>
+        <w:rPr>
+          <w:sz w:val="24"/>
+          <w:szCs w:val="24"/>
+        </w:rPr>
+      </w:pPr>
     </w:p>
     <w:p>
       <w:pPr>
         <w:pStyle w:val="Heading1"/>
         <w:spacing w:line="480" w:lineRule="auto"/>
-        <w:rPr>
-          <w:sz w:val="36"/>
-          <w:szCs w:val="36"/>
-        </w:rPr>
-      </w:pPr>
-      <w:r>
         <w:rPr>
           <w:b/>
           <w:bCs/>
           <w:sz w:val="36"/>
           <w:szCs w:val="36"/>
         </w:rPr>
-        <w:lastRenderedPageBreak/>
-        <w:t xml:space="preserve">Digital Banking - </w:t>
-      </w:r>
-      <w:r>
-        <w:rPr>
-          <w:sz w:val="36"/>
-          <w:szCs w:val="36"/>
-        </w:rPr>
-        <w:t>Bank</w:t>
-      </w:r>
-    </w:p>
-    <w:p>
-      <w:pPr>
-        <w:spacing w:line="480" w:lineRule="auto"/>
-        <w:ind w:firstLine="720"/>
-        <w:rPr>
-          <w:sz w:val="24"/>
-          <w:szCs w:val="24"/>
-        </w:rPr>
-      </w:pPr>
-      <w:r>
-        <w:rPr>
-          <w:sz w:val="24"/>
-          <w:szCs w:val="24"/>
-        </w:rPr>
-        <w:t>Th</w:t>
-      </w:r>
-      <w:r>
-        <w:rPr>
-          <w:sz w:val="24"/>
-          <w:szCs w:val="24"/>
-        </w:rPr>
-        <w:t>e</w:t>
-      </w:r>
-      <w:r>
-        <w:rPr>
-          <w:sz w:val="24"/>
-          <w:szCs w:val="24"/>
-        </w:rPr>
-        <w:t xml:space="preserve"> code </w:t>
-      </w:r>
-      <w:r>
-        <w:rPr>
-          <w:sz w:val="24"/>
-          <w:szCs w:val="24"/>
-        </w:rPr>
-        <w:t xml:space="preserve">in bank.py </w:t>
-      </w:r>
-      <w:r>
-        <w:rPr>
-          <w:sz w:val="24"/>
-          <w:szCs w:val="24"/>
-        </w:rPr>
-        <w:t>is an implementation of a banking server that listens for requests from ATM clients. The Bank class is the main component of the server, and it contains methods for handling client requests such as withdrawal, deposit, and balance checks.</w:t>
-      </w:r>
-    </w:p>
-    <w:p>
-      <w:pPr>
-        <w:spacing w:line="480" w:lineRule="auto"/>
-        <w:ind w:firstLine="720"/>
-        <w:rPr>
-          <w:sz w:val="24"/>
-          <w:szCs w:val="24"/>
-        </w:rPr>
-      </w:pPr>
-      <w:r>
-        <w:rPr>
-          <w:sz w:val="24"/>
-          <w:szCs w:val="24"/>
-        </w:rPr>
-        <w:t>To summarize, t</w:t>
-      </w:r>
-      <w:r>
-        <w:rPr>
-          <w:sz w:val="24"/>
-          <w:szCs w:val="24"/>
-        </w:rPr>
-        <w:t>he Bank class initializes by reading two JSON files that contain user data: usertohashpass.txt and usertomoney.txt. It also sets up a list of available public key encryption methods (RSA and ElGamal), initializes some cryptographic variables, and creates a TCP socket to listen for incoming connections from ATM clients.</w:t>
-      </w:r>
-    </w:p>
-    <w:p>
-      <w:pPr>
-        <w:spacing w:line="480" w:lineRule="auto"/>
-        <w:ind w:firstLine="720"/>
-        <w:rPr>
-          <w:sz w:val="24"/>
-          <w:szCs w:val="24"/>
-        </w:rPr>
-      </w:pPr>
-      <w:r>
-        <w:rPr>
-          <w:sz w:val="24"/>
-          <w:szCs w:val="24"/>
-        </w:rPr>
-        <w:t>The countercheck method checks if the message received from the client has a counter value greater than the server's counter value. This is used to prevent replay attacks, where an attacker captures and resends a previously sent message.</w:t>
-      </w:r>
-    </w:p>
-    <w:p>
-      <w:pPr>
-        <w:spacing w:line="480" w:lineRule="auto"/>
-        <w:ind w:firstLine="720"/>
-        <w:rPr>
-          <w:sz w:val="24"/>
-          <w:szCs w:val="24"/>
-        </w:rPr>
-      </w:pPr>
-      <w:r>
-        <w:rPr>
-          <w:sz w:val="24"/>
-          <w:szCs w:val="24"/>
-        </w:rPr>
-        <w:t>The withdraw, deposit, and check methods handle client requests for withdrawing money, depositing money, and checking account balances respectively. Each method sends a response back to the client after encrypting the response and appending a HMAC (hash-based message authentication code) to ensure message integrity.</w:t>
-      </w:r>
-    </w:p>
-    <w:p>
-      <w:pPr>
-        <w:spacing w:line="480" w:lineRule="auto"/>
-        <w:ind w:firstLine="720"/>
-        <w:rPr>
-          <w:sz w:val="24"/>
-          <w:szCs w:val="24"/>
-        </w:rPr>
-      </w:pPr>
-      <w:r>
-        <w:rPr>
-          <w:sz w:val="24"/>
-          <w:szCs w:val="24"/>
-        </w:rPr>
-        <w:t>The post-handshake method is called after a client connects to the server and completes a handshake. This method exchanges a counter value with the client to ensure that both sides are synchronized. It also sets a flag to indicate that the client is now logged in.</w:t>
-      </w:r>
-    </w:p>
-    <w:p>
-      <w:pPr>
-        <w:spacing w:line="480" w:lineRule="auto"/>
-        <w:ind w:firstLine="720"/>
-        <w:rPr>
-          <w:sz w:val="24"/>
-          <w:szCs w:val="24"/>
-        </w:rPr>
-      </w:pPr>
-      <w:r>
-        <w:rPr>
-          <w:sz w:val="24"/>
-          <w:szCs w:val="24"/>
-        </w:rPr>
-        <w:t>The main loop of the Bank class listens for incoming commands from the client and dispatches them to the appropriate method. Each command is decrypted, verified for message integrity using the HMAC, and checked for replay attacks using the counter value. If any of these checks fail, an exception is raised.</w:t>
-      </w:r>
-    </w:p>
-    <w:p>
-      <w:pPr>
-        <w:spacing w:line="480" w:lineRule="auto"/>
-        <w:rPr>
-          <w:sz w:val="24"/>
-          <w:szCs w:val="24"/>
-        </w:rPr>
-      </w:pPr>
-    </w:p>
-    <w:p>
-      <w:pPr>
-        <w:pStyle w:val="Heading1"/>
-        <w:spacing w:line="480" w:lineRule="auto"/>
+      </w:pPr>
+      <w:r>
         <w:rPr>
           <w:b/>
           <w:bCs/>
           <w:sz w:val="36"/>
           <w:szCs w:val="36"/>
         </w:rPr>
-      </w:pPr>
-      <w:r>
-        <w:rPr>
-          <w:b/>
-          <w:bCs/>
-          <w:sz w:val="36"/>
-          <w:szCs w:val="36"/>
-        </w:rPr>
+        <w:lastRenderedPageBreak/>
         <w:t xml:space="preserve">Digital Banking - </w:t>
       </w:r>
       <w:r>
@@ -5695,7 +6866,7 @@
 </file>
 
 <file path=word/numbering.xml><?xml version="1.0" encoding="utf-8"?>
-<w:numbering xmlns:wpc="http://schemas.microsoft.com/office/word/2010/wordprocessingCanvas" xmlns:cx="http://schemas.microsoft.com/office/drawing/2014/chartex" xmlns:cx1="http://schemas.microsoft.com/office/drawing/2015/9/8/chartex" xmlns:cx2="http://schemas.microsoft.com/office/drawing/2015/10/21/chartex" xmlns:cx3="http://schemas.microsoft.com/office/drawing/2016/5/9/chartex" xmlns:cx4="http://schemas.microsoft.com/office/drawing/2016/5/10/chartex" xmlns:cx5="http://schemas.microsoft.com/office/drawing/2016/5/11/chartex" xmlns:cx6="http://schemas.microsoft.com/office/drawing/2016/5/12/chartex" xmlns:cx7="http://schemas.microsoft.com/office/drawing/2016/5/13/chartex" xmlns:cx8="http://schemas.microsoft.com/office/drawing/2016/5/14/chartex" xmlns:mc="http://schemas.openxmlformats.org/markup-compatibility/2006" xmlns:aink="http://schemas.microsoft.com/office/drawing/2016/ink" xmlns:am3d="http://schemas.microsoft.com/office/drawing/2017/model3d" xmlns:o="urn:schemas-microsoft-com:office:office" xmlns:oel="http://schemas.microsoft.com/office/2019/extlst" xmlns:r="http://schemas.openxmlformats.org/officeDocument/2006/relationships" xmlns:m="http://schemas.openxmlformats.org/officeDocument/2006/math" xmlns:v="urn:schemas-microsoft-com:vml" xmlns:wp14="http://schemas.microsoft.com/office/word/2010/wordprocessingDrawing" xmlns:wp="http://schemas.openxmlformats.org/drawingml/2006/wordprocessingDrawing" xmlns:w10="urn:schemas-microsoft-com:office:word" xmlns:w="http://schemas.openxmlformats.org/wordprocessingml/2006/main" xmlns:w14="http://schemas.microsoft.com/office/word/2010/wordml" xmlns:w15="http://schemas.microsoft.com/office/word/2012/wordml" xmlns:w16cex="http://schemas.microsoft.com/office/word/2018/wordml/cex" xmlns:w16cid="http://schemas.microsoft.com/office/word/2016/wordml/cid" xmlns:w16="http://schemas.microsoft.com/office/word/2018/wordml" xmlns:w16du="http://schemas.microsoft.com/office/word/2023/wordml/word16du" xmlns:w16sdtdh="http://schemas.microsoft.com/office/word/2020/wordml/sdtdatahash" xmlns:w16se="http://schemas.microsoft.com/office/word/2015/wordml/symex" xmlns:wpg="http://schemas.microsoft.com/office/word/2010/wordprocessingGroup" xmlns:wpi="http://schemas.microsoft.com/office/word/2010/wordprocessingInk" xmlns:wne="http://schemas.microsoft.com/office/word/2006/wordml" xmlns:wps="http://schemas.microsoft.com/office/word/2010/wordprocessingShape" mc:Ignorable="w14 w15 w16se w16cid w16 w16cex w16sdtdh wp14">
+<w:numbering xmlns:wpc="http://schemas.microsoft.com/office/word/2010/wordprocessingCanvas" xmlns:cx="http://schemas.microsoft.com/office/drawing/2014/chartex" xmlns:cx1="http://schemas.microsoft.com/office/drawing/2015/9/8/chartex" xmlns:cx2="http://schemas.microsoft.com/office/drawing/2015/10/21/chartex" xmlns:cx3="http://schemas.microsoft.com/office/drawing/2016/5/9/chartex" xmlns:cx4="http://schemas.microsoft.com/office/drawing/2016/5/10/chartex" xmlns:cx5="http://schemas.microsoft.com/office/drawing/2016/5/11/chartex" xmlns:cx6="http://schemas.microsoft.com/office/drawing/2016/5/12/chartex" xmlns:cx7="http://schemas.microsoft.com/office/drawing/2016/5/13/chartex" xmlns:cx8="http://schemas.microsoft.com/office/drawing/2016/5/14/chartex" xmlns:mc="http://schemas.openxmlformats.org/markup-compatibility/2006" xmlns:aink="http://schemas.microsoft.com/office/drawing/2016/ink" xmlns:am3d="http://schemas.microsoft.com/office/drawing/2017/model3d" xmlns:o="urn:schemas-microsoft-com:office:office" xmlns:r="http://schemas.openxmlformats.org/officeDocument/2006/relationships" xmlns:m="http://schemas.openxmlformats.org/officeDocument/2006/math" xmlns:v="urn:schemas-microsoft-com:vml" xmlns:wp14="http://schemas.microsoft.com/office/word/2010/wordprocessingDrawing" xmlns:wp="http://schemas.openxmlformats.org/drawingml/2006/wordprocessingDrawing" xmlns:w10="urn:schemas-microsoft-com:office:word" xmlns:w="http://schemas.openxmlformats.org/wordprocessingml/2006/main" xmlns:w14="http://schemas.microsoft.com/office/word/2010/wordml" xmlns:w15="http://schemas.microsoft.com/office/word/2012/wordml" xmlns:w16cid="http://schemas.microsoft.com/office/word/2016/wordml/cid" xmlns:w16se="http://schemas.microsoft.com/office/word/2015/wordml/symex" xmlns:wpg="http://schemas.microsoft.com/office/word/2010/wordprocessingGroup" xmlns:wpi="http://schemas.microsoft.com/office/word/2010/wordprocessingInk" xmlns:wne="http://schemas.microsoft.com/office/word/2006/wordml" xmlns:wps="http://schemas.microsoft.com/office/word/2010/wordprocessingShape" mc:Ignorable="w14 w15 w16se w16cid wp14">
   <w:abstractNum w:abstractNumId="0" w15:restartNumberingAfterBreak="0">
     <w:nsid w:val="1CA05607"/>
     <w:multiLevelType w:val="hybridMultilevel"/>
@@ -5809,14 +6980,14 @@
       </w:rPr>
     </w:lvl>
   </w:abstractNum>
-  <w:num w:numId="1" w16cid:durableId="601186587">
+  <w:num w:numId="1">
     <w:abstractNumId w:val="0"/>
   </w:num>
 </w:numbering>
 </file>
 
 <file path=word/styles.xml><?xml version="1.0" encoding="utf-8"?>
-<w:styles xmlns:mc="http://schemas.openxmlformats.org/markup-compatibility/2006" xmlns:r="http://schemas.openxmlformats.org/officeDocument/2006/relationships" xmlns:w="http://schemas.openxmlformats.org/wordprocessingml/2006/main" xmlns:w14="http://schemas.microsoft.com/office/word/2010/wordml" xmlns:w15="http://schemas.microsoft.com/office/word/2012/wordml" xmlns:w16cex="http://schemas.microsoft.com/office/word/2018/wordml/cex" xmlns:w16cid="http://schemas.microsoft.com/office/word/2016/wordml/cid" xmlns:w16="http://schemas.microsoft.com/office/word/2018/wordml" xmlns:w16sdtdh="http://schemas.microsoft.com/office/word/2020/wordml/sdtdatahash" xmlns:w16se="http://schemas.microsoft.com/office/word/2015/wordml/symex" mc:Ignorable="w14 w15 w16se w16cid w16 w16cex w16sdtdh">
+<w:styles xmlns:mc="http://schemas.openxmlformats.org/markup-compatibility/2006" xmlns:r="http://schemas.openxmlformats.org/officeDocument/2006/relationships" xmlns:w="http://schemas.openxmlformats.org/wordprocessingml/2006/main" xmlns:w14="http://schemas.microsoft.com/office/word/2010/wordml" xmlns:w15="http://schemas.microsoft.com/office/word/2012/wordml" xmlns:w16cid="http://schemas.microsoft.com/office/word/2016/wordml/cid" xmlns:w16se="http://schemas.microsoft.com/office/word/2015/wordml/symex" mc:Ignorable="w14 w15 w16se w16cid">
   <w:docDefaults>
     <w:rPrDefault>
       <w:rPr>
@@ -5834,7 +7005,7 @@
       </w:pPr>
     </w:pPrDefault>
   </w:docDefaults>
-  <w:latentStyles w:defLockedState="0" w:defUIPriority="99" w:defSemiHidden="0" w:defUnhideWhenUsed="0" w:defQFormat="0" w:count="376">
+  <w:latentStyles w:defLockedState="0" w:defUIPriority="99" w:defSemiHidden="0" w:defUnhideWhenUsed="0" w:defQFormat="0" w:count="375">
     <w:lsdException w:name="Normal" w:uiPriority="0" w:qFormat="1"/>
     <w:lsdException w:name="heading 1" w:uiPriority="9" w:qFormat="1"/>
     <w:lsdException w:name="heading 2" w:semiHidden="1" w:uiPriority="9" w:unhideWhenUsed="1" w:qFormat="1"/>
@@ -6210,7 +7381,6 @@
     <w:lsdException w:name="Smart Hyperlink" w:semiHidden="1" w:unhideWhenUsed="1"/>
     <w:lsdException w:name="Hashtag" w:semiHidden="1" w:unhideWhenUsed="1"/>
     <w:lsdException w:name="Unresolved Mention" w:semiHidden="1" w:unhideWhenUsed="1"/>
-    <w:lsdException w:name="Smart Link" w:semiHidden="1" w:unhideWhenUsed="1"/>
   </w:latentStyles>
   <w:style w:type="paragraph" w:default="1" w:styleId="Normal">
     <w:name w:val="Normal"/>
@@ -6262,7 +7432,6 @@
   <w:style w:type="character" w:default="1" w:styleId="DefaultParagraphFont">
     <w:name w:val="Default Paragraph Font"/>
     <w:uiPriority w:val="1"/>
-    <w:semiHidden/>
     <w:unhideWhenUsed/>
   </w:style>
   <w:style w:type="table" w:default="1" w:styleId="TableNormal">
@@ -6355,6 +7524,19 @@
       <w:kern w:val="28"/>
       <w:sz w:val="56"/>
       <w:szCs w:val="56"/>
+    </w:rPr>
+  </w:style>
+  <w:style w:type="paragraph" w:styleId="NormalWeb">
+    <w:name w:val="Normal (Web)"/>
+    <w:basedOn w:val="Normal"/>
+    <w:uiPriority w:val="99"/>
+    <w:semiHidden/>
+    <w:unhideWhenUsed/>
+    <w:rsid w:val="00B21B78"/>
+    <w:rPr>
+      <w:rFonts w:ascii="Times New Roman" w:hAnsi="Times New Roman" w:cs="Times New Roman"/>
+      <w:sz w:val="24"/>
+      <w:szCs w:val="24"/>
     </w:rPr>
   </w:style>
 </w:styles>
@@ -6660,7 +7842,7 @@
 </file>
 
 <file path=customXml/itemProps1.xml><?xml version="1.0" encoding="utf-8"?>
-<ds:datastoreItem xmlns:ds="http://schemas.openxmlformats.org/officeDocument/2006/customXml" ds:itemID="{5DBA4A15-A47D-49FD-B326-665ED8DAB9B6}">
+<ds:datastoreItem xmlns:ds="http://schemas.openxmlformats.org/officeDocument/2006/customXml" ds:itemID="{7611702A-D3BD-4922-95AA-1B497A4645B3}">
   <ds:schemaRefs>
     <ds:schemaRef ds:uri="http://schemas.openxmlformats.org/officeDocument/2006/bibliography"/>
   </ds:schemaRefs>

</xml_diff>